<commit_message>
Update Use-cases Δημήτρη v0.2.docx
</commit_message>
<xml_diff>
--- a/3ο Παραδοτέο/Robustness - Use case Δημήτρη/Use-cases Δημήτρη v0.2.docx
+++ b/3ο Παραδοτέο/Robustness - Use case Δημήτρη/Use-cases Δημήτρη v0.2.docx
@@ -386,13 +386,15 @@
         <w:rPr>
           <w:b/>
           <w:bCs/>
-          <w:lang w:val="el-GR"/>
-        </w:rPr>
-      </w:pPr>
-      <w:r>
-        <w:rPr>
-          <w:b/>
-          <w:bCs/>
+          <w:color w:val="4472C4" w:themeColor="accent1"/>
+          <w:lang w:val="el-GR"/>
+        </w:rPr>
+      </w:pPr>
+      <w:r>
+        <w:rPr>
+          <w:b/>
+          <w:bCs/>
+          <w:color w:val="4472C4" w:themeColor="accent1"/>
           <w:lang w:val="el-GR"/>
         </w:rPr>
         <w:t>1</w:t>
@@ -401,6 +403,7 @@
         <w:rPr>
           <w:b/>
           <w:bCs/>
+          <w:color w:val="4472C4" w:themeColor="accent1"/>
           <w:vertAlign w:val="superscript"/>
           <w:lang w:val="el-GR"/>
         </w:rPr>
@@ -410,6 +413,7 @@
         <w:rPr>
           <w:b/>
           <w:bCs/>
+          <w:color w:val="4472C4" w:themeColor="accent1"/>
           <w:lang w:val="el-GR"/>
         </w:rPr>
         <w:t xml:space="preserve"> Εναλλακτική Ροή Σεναρίου</w:t>
@@ -418,6 +422,7 @@
         <w:rPr>
           <w:b/>
           <w:bCs/>
+          <w:color w:val="4472C4" w:themeColor="accent1"/>
           <w:lang w:val="el-GR"/>
         </w:rPr>
         <w:t xml:space="preserve">: Ο υπάλληλος επιθυμεί να </w:t>
@@ -426,6 +431,7 @@
         <w:rPr>
           <w:b/>
           <w:bCs/>
+          <w:color w:val="4472C4" w:themeColor="accent1"/>
           <w:lang w:val="el-GR"/>
         </w:rPr>
         <w:t>επεξεργαστεί</w:t>
@@ -434,6 +440,7 @@
         <w:rPr>
           <w:b/>
           <w:bCs/>
+          <w:color w:val="4472C4" w:themeColor="accent1"/>
           <w:lang w:val="el-GR"/>
         </w:rPr>
         <w:t xml:space="preserve"> μία </w:t>
@@ -442,6 +449,7 @@
         <w:rPr>
           <w:b/>
           <w:bCs/>
+          <w:color w:val="4472C4" w:themeColor="accent1"/>
         </w:rPr>
         <w:t>To</w:t>
       </w:r>
@@ -449,30 +457,16 @@
         <w:rPr>
           <w:b/>
           <w:bCs/>
-          <w:lang w:val="el-GR"/>
-        </w:rPr>
-        <w:t xml:space="preserve"> </w:t>
-      </w:r>
-      <w:r>
-        <w:rPr>
-          <w:b/>
-          <w:bCs/>
-          <w:lang w:val="el-GR"/>
-        </w:rPr>
-        <w:t>–</w:t>
-      </w:r>
-      <w:r>
-        <w:rPr>
-          <w:b/>
-          <w:bCs/>
-          <w:lang w:val="el-GR"/>
-        </w:rPr>
-        <w:t xml:space="preserve"> </w:t>
-      </w:r>
-      <w:r>
-        <w:rPr>
-          <w:b/>
-          <w:bCs/>
+          <w:color w:val="4472C4" w:themeColor="accent1"/>
+          <w:lang w:val="el-GR"/>
+        </w:rPr>
+        <w:t xml:space="preserve"> – </w:t>
+      </w:r>
+      <w:r>
+        <w:rPr>
+          <w:b/>
+          <w:bCs/>
+          <w:color w:val="4472C4" w:themeColor="accent1"/>
         </w:rPr>
         <w:t>Do</w:t>
       </w:r>
@@ -480,22 +474,16 @@
         <w:rPr>
           <w:b/>
           <w:bCs/>
-          <w:lang w:val="el-GR"/>
-        </w:rPr>
-        <w:t xml:space="preserve"> </w:t>
-      </w:r>
-      <w:r>
-        <w:rPr>
-          <w:b/>
-          <w:bCs/>
-          <w:lang w:val="el-GR"/>
-        </w:rPr>
-        <w:t>λίστα</w:t>
-      </w:r>
-      <w:r>
-        <w:rPr>
-          <w:b/>
-          <w:bCs/>
+          <w:color w:val="4472C4" w:themeColor="accent1"/>
+          <w:lang w:val="el-GR"/>
+        </w:rPr>
+        <w:t xml:space="preserve"> λίστα</w:t>
+      </w:r>
+      <w:r>
+        <w:rPr>
+          <w:b/>
+          <w:bCs/>
+          <w:color w:val="4472C4" w:themeColor="accent1"/>
           <w:lang w:val="el-GR"/>
         </w:rPr>
         <w:t>, η οποία δεν υπάρχει, οπότε την δημιουργεί</w:t>
@@ -504,6 +492,7 @@
         <w:rPr>
           <w:b/>
           <w:bCs/>
+          <w:color w:val="4472C4" w:themeColor="accent1"/>
           <w:lang w:val="el-GR"/>
         </w:rPr>
         <w:t>.</w:t>
@@ -514,6 +503,7 @@
         <w:ind w:left="360"/>
         <w:jc w:val="center"/>
         <w:rPr>
+          <w:color w:val="4472C4" w:themeColor="accent1"/>
           <w:lang w:val="el-GR"/>
         </w:rPr>
       </w:pPr>
@@ -522,53 +512,67 @@
       <w:pPr>
         <w:ind w:left="1440" w:hanging="1080"/>
         <w:rPr>
-          <w:lang w:val="el-GR"/>
-        </w:rPr>
-      </w:pPr>
-      <w:r>
-        <w:rPr>
+          <w:color w:val="4472C4" w:themeColor="accent1"/>
+          <w:lang w:val="el-GR"/>
+        </w:rPr>
+      </w:pPr>
+      <w:r>
+        <w:rPr>
+          <w:color w:val="4472C4" w:themeColor="accent1"/>
           <w:lang w:val="el-GR"/>
         </w:rPr>
         <w:t>1</w:t>
       </w:r>
       <w:r>
         <w:rPr>
+          <w:color w:val="4472C4" w:themeColor="accent1"/>
           <w:lang w:val="el-GR"/>
         </w:rPr>
         <w:t>.α.1</w:t>
       </w:r>
       <w:r>
         <w:rPr>
+          <w:color w:val="4472C4" w:themeColor="accent1"/>
           <w:lang w:val="el-GR"/>
         </w:rPr>
         <w:t>.</w:t>
       </w:r>
       <w:r>
         <w:rPr>
+          <w:color w:val="4472C4" w:themeColor="accent1"/>
           <w:lang w:val="el-GR"/>
         </w:rPr>
         <w:tab/>
       </w:r>
       <w:r>
         <w:rPr>
+          <w:color w:val="4472C4" w:themeColor="accent1"/>
           <w:lang w:val="el-GR"/>
         </w:rPr>
         <w:t xml:space="preserve">Χρησιμοποιώντας την επιλογή αναζήτησης, αναζητά την </w:t>
       </w:r>
       <w:r>
+        <w:rPr>
+          <w:color w:val="4472C4" w:themeColor="accent1"/>
+        </w:rPr>
         <w:t>To</w:t>
       </w:r>
       <w:r>
         <w:rPr>
+          <w:color w:val="4472C4" w:themeColor="accent1"/>
           <w:lang w:val="el-GR"/>
         </w:rPr>
         <w:t xml:space="preserve"> - </w:t>
       </w:r>
       <w:r>
+        <w:rPr>
+          <w:color w:val="4472C4" w:themeColor="accent1"/>
+        </w:rPr>
         <w:t>Do</w:t>
       </w:r>
       <w:r>
         <w:rPr>
+          <w:color w:val="4472C4" w:themeColor="accent1"/>
           <w:lang w:val="el-GR"/>
         </w:rPr>
         <w:t xml:space="preserve"> Λίστα που επιθυμεί να επεξεργαστεί.</w:t>
@@ -578,23 +582,27 @@
       <w:pPr>
         <w:ind w:left="360"/>
         <w:rPr>
-          <w:lang w:val="el-GR"/>
-        </w:rPr>
-      </w:pPr>
-      <w:r>
-        <w:rPr>
+          <w:color w:val="4472C4" w:themeColor="accent1"/>
+          <w:lang w:val="el-GR"/>
+        </w:rPr>
+      </w:pPr>
+      <w:r>
+        <w:rPr>
+          <w:color w:val="4472C4" w:themeColor="accent1"/>
           <w:lang w:val="el-GR"/>
         </w:rPr>
         <w:t>1</w:t>
       </w:r>
       <w:r>
         <w:rPr>
+          <w:color w:val="4472C4" w:themeColor="accent1"/>
           <w:lang w:val="el-GR"/>
         </w:rPr>
         <w:t>.α.2.</w:t>
       </w:r>
       <w:r>
         <w:rPr>
+          <w:color w:val="4472C4" w:themeColor="accent1"/>
           <w:lang w:val="el-GR"/>
         </w:rPr>
         <w:tab/>
@@ -602,6 +610,7 @@
       </w:r>
       <w:r>
         <w:rPr>
+          <w:color w:val="4472C4" w:themeColor="accent1"/>
           <w:lang w:val="el-GR"/>
         </w:rPr>
         <w:t>.</w:t>
@@ -611,11 +620,13 @@
       <w:pPr>
         <w:ind w:left="360"/>
         <w:rPr>
-          <w:lang w:val="el-GR"/>
-        </w:rPr>
-      </w:pPr>
-      <w:r>
-        <w:rPr>
+          <w:color w:val="4472C4" w:themeColor="accent1"/>
+          <w:lang w:val="el-GR"/>
+        </w:rPr>
+      </w:pPr>
+      <w:r>
+        <w:rPr>
+          <w:color w:val="4472C4" w:themeColor="accent1"/>
           <w:lang w:val="el-GR"/>
         </w:rPr>
         <w:lastRenderedPageBreak/>
@@ -623,12 +634,14 @@
       </w:r>
       <w:r>
         <w:rPr>
+          <w:color w:val="4472C4" w:themeColor="accent1"/>
           <w:lang w:val="el-GR"/>
         </w:rPr>
         <w:t>.α.3.</w:t>
       </w:r>
       <w:r>
         <w:rPr>
+          <w:color w:val="4472C4" w:themeColor="accent1"/>
           <w:lang w:val="el-GR"/>
         </w:rPr>
         <w:tab/>
@@ -636,74 +649,70 @@
       </w:r>
       <w:r>
         <w:rPr>
+          <w:color w:val="4472C4" w:themeColor="accent1"/>
           <w:lang w:val="el-GR"/>
         </w:rPr>
         <w:t>δημιουργήσει</w:t>
       </w:r>
       <w:r>
         <w:rPr>
+          <w:color w:val="4472C4" w:themeColor="accent1"/>
           <w:lang w:val="el-GR"/>
         </w:rPr>
         <w:t xml:space="preserve"> μία νέα </w:t>
       </w:r>
       <w:r>
+        <w:rPr>
+          <w:color w:val="4472C4" w:themeColor="accent1"/>
+        </w:rPr>
         <w:t>To</w:t>
       </w:r>
       <w:r>
         <w:rPr>
-          <w:lang w:val="el-GR"/>
-        </w:rPr>
-        <w:t xml:space="preserve"> </w:t>
-      </w:r>
-      <w:r>
-        <w:rPr>
-          <w:lang w:val="el-GR"/>
-        </w:rPr>
-        <w:t>–</w:t>
-      </w:r>
-      <w:r>
-        <w:rPr>
-          <w:lang w:val="el-GR"/>
-        </w:rPr>
-        <w:t xml:space="preserve"> </w:t>
-      </w:r>
-      <w:r>
+          <w:color w:val="4472C4" w:themeColor="accent1"/>
+          <w:lang w:val="el-GR"/>
+        </w:rPr>
+        <w:t xml:space="preserve"> – </w:t>
+      </w:r>
+      <w:r>
+        <w:rPr>
+          <w:color w:val="4472C4" w:themeColor="accent1"/>
+        </w:rPr>
         <w:t>Do</w:t>
       </w:r>
       <w:r>
         <w:rPr>
-          <w:lang w:val="el-GR"/>
-        </w:rPr>
-        <w:t xml:space="preserve"> </w:t>
-      </w:r>
-      <w:r>
-        <w:rPr>
-          <w:lang w:val="el-GR"/>
-        </w:rPr>
-        <w:t>Λίστα.</w:t>
+          <w:color w:val="4472C4" w:themeColor="accent1"/>
+          <w:lang w:val="el-GR"/>
+        </w:rPr>
+        <w:t xml:space="preserve"> Λίστα.</w:t>
       </w:r>
     </w:p>
     <w:p>
       <w:pPr>
         <w:ind w:left="1440" w:hanging="1080"/>
         <w:rPr>
-          <w:lang w:val="el-GR"/>
-        </w:rPr>
-      </w:pPr>
-      <w:r>
-        <w:rPr>
+          <w:color w:val="4472C4" w:themeColor="accent1"/>
+          <w:lang w:val="el-GR"/>
+        </w:rPr>
+      </w:pPr>
+      <w:r>
+        <w:rPr>
+          <w:color w:val="4472C4" w:themeColor="accent1"/>
           <w:lang w:val="el-GR"/>
         </w:rPr>
         <w:t>1</w:t>
       </w:r>
       <w:r>
         <w:rPr>
+          <w:color w:val="4472C4" w:themeColor="accent1"/>
           <w:lang w:val="el-GR"/>
         </w:rPr>
         <w:t>.α.4.</w:t>
       </w:r>
       <w:r>
         <w:rPr>
+          <w:color w:val="4472C4" w:themeColor="accent1"/>
           <w:lang w:val="el-GR"/>
         </w:rPr>
         <w:tab/>
@@ -711,6 +720,7 @@
       </w:r>
       <w:r>
         <w:rPr>
+          <w:color w:val="4472C4" w:themeColor="accent1"/>
           <w:lang w:val="el-GR"/>
         </w:rPr>
         <w:t>μφανίζονται οι δυνατότητες μορφοποίησης της νέας λίστας, τόσο οι προ εγκατεστημένες όσο και οι δυνατότητες που έχει προσθέσει ο χρήστης.</w:t>
@@ -720,72 +730,68 @@
       <w:pPr>
         <w:ind w:left="1440" w:hanging="1080"/>
         <w:rPr>
-          <w:lang w:val="el-GR"/>
-        </w:rPr>
-      </w:pPr>
-      <w:r>
-        <w:rPr>
+          <w:color w:val="4472C4" w:themeColor="accent1"/>
+          <w:lang w:val="el-GR"/>
+        </w:rPr>
+      </w:pPr>
+      <w:r>
+        <w:rPr>
+          <w:color w:val="4472C4" w:themeColor="accent1"/>
           <w:lang w:val="el-GR"/>
         </w:rPr>
         <w:t>1</w:t>
       </w:r>
       <w:r>
         <w:rPr>
+          <w:color w:val="4472C4" w:themeColor="accent1"/>
           <w:lang w:val="el-GR"/>
         </w:rPr>
         <w:t>.α.5.</w:t>
       </w:r>
       <w:r>
         <w:rPr>
+          <w:color w:val="4472C4" w:themeColor="accent1"/>
           <w:lang w:val="el-GR"/>
         </w:rPr>
         <w:tab/>
         <w:t xml:space="preserve">Ολοκληρώνοντας την επεξεργασία της </w:t>
       </w:r>
       <w:r>
+        <w:rPr>
+          <w:color w:val="4472C4" w:themeColor="accent1"/>
+        </w:rPr>
         <w:t>To</w:t>
       </w:r>
       <w:r>
         <w:rPr>
-          <w:lang w:val="el-GR"/>
-        </w:rPr>
-        <w:t xml:space="preserve"> </w:t>
-      </w:r>
-      <w:r>
-        <w:rPr>
-          <w:lang w:val="el-GR"/>
-        </w:rPr>
-        <w:t>–</w:t>
-      </w:r>
-      <w:r>
-        <w:rPr>
-          <w:lang w:val="el-GR"/>
-        </w:rPr>
-        <w:t xml:space="preserve"> </w:t>
-      </w:r>
-      <w:r>
+          <w:color w:val="4472C4" w:themeColor="accent1"/>
+          <w:lang w:val="el-GR"/>
+        </w:rPr>
+        <w:t xml:space="preserve"> – </w:t>
+      </w:r>
+      <w:r>
+        <w:rPr>
+          <w:color w:val="4472C4" w:themeColor="accent1"/>
+        </w:rPr>
         <w:t>Do</w:t>
       </w:r>
       <w:r>
         <w:rPr>
-          <w:lang w:val="el-GR"/>
-        </w:rPr>
-        <w:t xml:space="preserve"> </w:t>
-      </w:r>
-      <w:r>
-        <w:rPr>
-          <w:lang w:val="el-GR"/>
-        </w:rPr>
-        <w:t xml:space="preserve">Λίστας, ο χρήστης επιλέγει να την </w:t>
-      </w:r>
-      <w:r>
-        <w:rPr>
+          <w:color w:val="4472C4" w:themeColor="accent1"/>
+          <w:lang w:val="el-GR"/>
+        </w:rPr>
+        <w:t xml:space="preserve"> Λίστας, ο χρήστης επιλέγει να την </w:t>
+      </w:r>
+      <w:r>
+        <w:rPr>
+          <w:color w:val="4472C4" w:themeColor="accent1"/>
           <w:lang w:val="el-GR"/>
         </w:rPr>
         <w:t>αποθηκεύσει</w:t>
       </w:r>
       <w:r>
         <w:rPr>
+          <w:color w:val="4472C4" w:themeColor="accent1"/>
           <w:lang w:val="el-GR"/>
         </w:rPr>
         <w:t>.</w:t>
@@ -794,6 +800,7 @@
     <w:p>
       <w:pPr>
         <w:rPr>
+          <w:color w:val="4472C4" w:themeColor="accent1"/>
           <w:lang w:val="el-GR"/>
         </w:rPr>
       </w:pPr>
@@ -806,13 +813,15 @@
         <w:rPr>
           <w:b/>
           <w:bCs/>
-          <w:lang w:val="el-GR"/>
-        </w:rPr>
-      </w:pPr>
-      <w:r>
-        <w:rPr>
-          <w:b/>
-          <w:bCs/>
+          <w:color w:val="4472C4" w:themeColor="accent1"/>
+          <w:lang w:val="el-GR"/>
+        </w:rPr>
+      </w:pPr>
+      <w:r>
+        <w:rPr>
+          <w:b/>
+          <w:bCs/>
+          <w:color w:val="4472C4" w:themeColor="accent1"/>
           <w:lang w:val="el-GR"/>
         </w:rPr>
         <w:t>2</w:t>
@@ -821,6 +830,7 @@
         <w:rPr>
           <w:b/>
           <w:bCs/>
+          <w:color w:val="4472C4" w:themeColor="accent1"/>
           <w:vertAlign w:val="superscript"/>
           <w:lang w:val="el-GR"/>
         </w:rPr>
@@ -830,6 +840,7 @@
         <w:rPr>
           <w:b/>
           <w:bCs/>
+          <w:color w:val="4472C4" w:themeColor="accent1"/>
           <w:lang w:val="el-GR"/>
         </w:rPr>
         <w:t xml:space="preserve"> Εναλλακτική Ροή Σεναρίου: Ο υπάλληλος επιθυμεί να </w:t>
@@ -838,6 +849,7 @@
         <w:rPr>
           <w:b/>
           <w:bCs/>
+          <w:color w:val="4472C4" w:themeColor="accent1"/>
           <w:lang w:val="el-GR"/>
         </w:rPr>
         <w:t>δει</w:t>
@@ -846,6 +858,7 @@
         <w:rPr>
           <w:b/>
           <w:bCs/>
+          <w:color w:val="4472C4" w:themeColor="accent1"/>
           <w:lang w:val="el-GR"/>
         </w:rPr>
         <w:t xml:space="preserve"> μία υπάρχουσα </w:t>
@@ -854,6 +867,7 @@
         <w:rPr>
           <w:b/>
           <w:bCs/>
+          <w:color w:val="4472C4" w:themeColor="accent1"/>
         </w:rPr>
         <w:t>To</w:t>
       </w:r>
@@ -861,30 +875,16 @@
         <w:rPr>
           <w:b/>
           <w:bCs/>
-          <w:lang w:val="el-GR"/>
-        </w:rPr>
-        <w:t xml:space="preserve"> </w:t>
-      </w:r>
-      <w:r>
-        <w:rPr>
-          <w:b/>
-          <w:bCs/>
-          <w:lang w:val="el-GR"/>
-        </w:rPr>
-        <w:t>–</w:t>
-      </w:r>
-      <w:r>
-        <w:rPr>
-          <w:b/>
-          <w:bCs/>
-          <w:lang w:val="el-GR"/>
-        </w:rPr>
-        <w:t xml:space="preserve"> </w:t>
-      </w:r>
-      <w:r>
-        <w:rPr>
-          <w:b/>
-          <w:bCs/>
+          <w:color w:val="4472C4" w:themeColor="accent1"/>
+          <w:lang w:val="el-GR"/>
+        </w:rPr>
+        <w:t xml:space="preserve"> – </w:t>
+      </w:r>
+      <w:r>
+        <w:rPr>
+          <w:b/>
+          <w:bCs/>
+          <w:color w:val="4472C4" w:themeColor="accent1"/>
         </w:rPr>
         <w:t>Do</w:t>
       </w:r>
@@ -892,6 +892,7 @@
         <w:rPr>
           <w:b/>
           <w:bCs/>
+          <w:color w:val="4472C4" w:themeColor="accent1"/>
           <w:lang w:val="el-GR"/>
         </w:rPr>
         <w:t xml:space="preserve"> λίστα</w:t>
@@ -900,6 +901,7 @@
         <w:rPr>
           <w:b/>
           <w:bCs/>
+          <w:color w:val="4472C4" w:themeColor="accent1"/>
           <w:lang w:val="el-GR"/>
         </w:rPr>
         <w:t>, χωρίς να την επεξεργαστεί</w:t>
@@ -908,6 +910,7 @@
         <w:rPr>
           <w:b/>
           <w:bCs/>
+          <w:color w:val="4472C4" w:themeColor="accent1"/>
           <w:lang w:val="el-GR"/>
         </w:rPr>
         <w:t>.</w:t>
@@ -921,6 +924,7 @@
         <w:rPr>
           <w:b/>
           <w:bCs/>
+          <w:color w:val="4472C4" w:themeColor="accent1"/>
           <w:lang w:val="el-GR"/>
         </w:rPr>
       </w:pPr>
@@ -929,66 +933,82 @@
       <w:pPr>
         <w:ind w:left="1440" w:hanging="1080"/>
         <w:rPr>
-          <w:lang w:val="el-GR"/>
-        </w:rPr>
-      </w:pPr>
-      <w:r>
-        <w:rPr>
+          <w:color w:val="4472C4" w:themeColor="accent1"/>
+          <w:lang w:val="el-GR"/>
+        </w:rPr>
+      </w:pPr>
+      <w:r>
+        <w:rPr>
+          <w:color w:val="4472C4" w:themeColor="accent1"/>
           <w:lang w:val="el-GR"/>
         </w:rPr>
         <w:t>1</w:t>
       </w:r>
       <w:r>
         <w:rPr>
+          <w:color w:val="4472C4" w:themeColor="accent1"/>
           <w:lang w:val="el-GR"/>
         </w:rPr>
         <w:t>.</w:t>
       </w:r>
       <w:r>
         <w:rPr>
+          <w:color w:val="4472C4" w:themeColor="accent1"/>
           <w:lang w:val="el-GR"/>
         </w:rPr>
         <w:t>β</w:t>
       </w:r>
       <w:r>
         <w:rPr>
+          <w:color w:val="4472C4" w:themeColor="accent1"/>
           <w:lang w:val="el-GR"/>
         </w:rPr>
         <w:t>.1.</w:t>
       </w:r>
       <w:r>
         <w:rPr>
+          <w:color w:val="4472C4" w:themeColor="accent1"/>
           <w:lang w:val="el-GR"/>
         </w:rPr>
         <w:tab/>
         <w:t xml:space="preserve">Χρησιμοποιώντας την επιλογή αναζήτησης, αναζητά την </w:t>
       </w:r>
       <w:r>
+        <w:rPr>
+          <w:color w:val="4472C4" w:themeColor="accent1"/>
+        </w:rPr>
         <w:t>To</w:t>
       </w:r>
       <w:r>
         <w:rPr>
+          <w:color w:val="4472C4" w:themeColor="accent1"/>
           <w:lang w:val="el-GR"/>
         </w:rPr>
         <w:t xml:space="preserve"> - </w:t>
       </w:r>
       <w:r>
+        <w:rPr>
+          <w:color w:val="4472C4" w:themeColor="accent1"/>
+        </w:rPr>
         <w:t>Do</w:t>
       </w:r>
       <w:r>
         <w:rPr>
+          <w:color w:val="4472C4" w:themeColor="accent1"/>
           <w:lang w:val="el-GR"/>
         </w:rPr>
         <w:t xml:space="preserve"> Λίστα που επιθυμεί να </w:t>
       </w:r>
       <w:r>
         <w:rPr>
+          <w:color w:val="4472C4" w:themeColor="accent1"/>
           <w:lang w:val="el-GR"/>
         </w:rPr>
         <w:t>προβάλει</w:t>
       </w:r>
       <w:r>
         <w:rPr>
+          <w:color w:val="4472C4" w:themeColor="accent1"/>
           <w:lang w:val="el-GR"/>
         </w:rPr>
         <w:t>.</w:t>
@@ -998,83 +1018,88 @@
       <w:pPr>
         <w:ind w:left="1440" w:hanging="1080"/>
         <w:rPr>
-          <w:lang w:val="el-GR"/>
-        </w:rPr>
-      </w:pPr>
-      <w:r>
-        <w:rPr>
+          <w:color w:val="4472C4" w:themeColor="accent1"/>
+          <w:lang w:val="el-GR"/>
+        </w:rPr>
+      </w:pPr>
+      <w:r>
+        <w:rPr>
+          <w:color w:val="4472C4" w:themeColor="accent1"/>
           <w:lang w:val="el-GR"/>
         </w:rPr>
         <w:t>1</w:t>
       </w:r>
       <w:r>
         <w:rPr>
+          <w:color w:val="4472C4" w:themeColor="accent1"/>
           <w:lang w:val="el-GR"/>
         </w:rPr>
         <w:t>.</w:t>
       </w:r>
       <w:r>
         <w:rPr>
+          <w:color w:val="4472C4" w:themeColor="accent1"/>
           <w:lang w:val="el-GR"/>
         </w:rPr>
         <w:t>β</w:t>
       </w:r>
       <w:r>
         <w:rPr>
+          <w:color w:val="4472C4" w:themeColor="accent1"/>
           <w:lang w:val="el-GR"/>
         </w:rPr>
         <w:t>.2.</w:t>
       </w:r>
       <w:r>
         <w:rPr>
+          <w:color w:val="4472C4" w:themeColor="accent1"/>
           <w:lang w:val="el-GR"/>
         </w:rPr>
         <w:tab/>
       </w:r>
       <w:r>
         <w:rPr>
+          <w:color w:val="4472C4" w:themeColor="accent1"/>
           <w:lang w:val="el-GR"/>
         </w:rPr>
         <w:t>Ε</w:t>
       </w:r>
       <w:r>
         <w:rPr>
-          <w:lang w:val="el-GR"/>
-        </w:rPr>
-        <w:t>μφανίζονται οι καταχωρίσεις της</w:t>
-      </w:r>
-      <w:r>
-        <w:rPr>
-          <w:lang w:val="el-GR"/>
-        </w:rPr>
-        <w:t xml:space="preserve"> </w:t>
-      </w:r>
-      <w:r>
+          <w:color w:val="4472C4" w:themeColor="accent1"/>
+          <w:lang w:val="el-GR"/>
+        </w:rPr>
+        <w:t xml:space="preserve">μφανίζονται οι καταχωρίσεις της </w:t>
+      </w:r>
+      <w:r>
+        <w:rPr>
+          <w:color w:val="4472C4" w:themeColor="accent1"/>
+        </w:rPr>
         <w:t>To</w:t>
       </w:r>
       <w:r>
         <w:rPr>
+          <w:color w:val="4472C4" w:themeColor="accent1"/>
           <w:lang w:val="el-GR"/>
         </w:rPr>
         <w:t xml:space="preserve"> – </w:t>
       </w:r>
       <w:r>
+        <w:rPr>
+          <w:color w:val="4472C4" w:themeColor="accent1"/>
+        </w:rPr>
         <w:t>Do</w:t>
       </w:r>
       <w:r>
         <w:rPr>
-          <w:lang w:val="el-GR"/>
-        </w:rPr>
-        <w:t xml:space="preserve"> λίστα</w:t>
-      </w:r>
-      <w:r>
-        <w:rPr>
-          <w:lang w:val="el-GR"/>
-        </w:rPr>
-        <w:t>ς</w:t>
-      </w:r>
-      <w:r>
-        <w:rPr>
+          <w:color w:val="4472C4" w:themeColor="accent1"/>
+          <w:lang w:val="el-GR"/>
+        </w:rPr>
+        <w:t xml:space="preserve"> λίστας</w:t>
+      </w:r>
+      <w:r>
+        <w:rPr>
+          <w:color w:val="4472C4" w:themeColor="accent1"/>
           <w:lang w:val="el-GR"/>
         </w:rPr>
         <w:t>, χωρίς δυνατότητα επεξεργασίας.</w:t>
@@ -1084,6 +1109,7 @@
       <w:pPr>
         <w:pStyle w:val="a3"/>
         <w:rPr>
+          <w:color w:val="4472C4" w:themeColor="accent1"/>
           <w:lang w:val="el-GR"/>
         </w:rPr>
       </w:pPr>
@@ -1094,13 +1120,15 @@
         <w:ind w:left="360"/>
         <w:jc w:val="center"/>
         <w:rPr>
-          <w:lang w:val="el-GR"/>
-        </w:rPr>
-      </w:pPr>
-      <w:r>
-        <w:rPr>
-          <w:b/>
-          <w:bCs/>
+          <w:color w:val="4472C4" w:themeColor="accent1"/>
+          <w:lang w:val="el-GR"/>
+        </w:rPr>
+      </w:pPr>
+      <w:r>
+        <w:rPr>
+          <w:b/>
+          <w:bCs/>
+          <w:color w:val="4472C4" w:themeColor="accent1"/>
           <w:lang w:val="el-GR"/>
         </w:rPr>
         <w:t>3</w:t>
@@ -1109,6 +1137,7 @@
         <w:rPr>
           <w:b/>
           <w:bCs/>
+          <w:color w:val="4472C4" w:themeColor="accent1"/>
           <w:vertAlign w:val="superscript"/>
           <w:lang w:val="el-GR"/>
         </w:rPr>
@@ -1118,22 +1147,16 @@
         <w:rPr>
           <w:b/>
           <w:bCs/>
-          <w:lang w:val="el-GR"/>
-        </w:rPr>
-        <w:t xml:space="preserve"> Εναλλακτική Ροή Σεναρίου: Ο υπάλληλος επιθυμεί να </w:t>
-      </w:r>
-      <w:r>
-        <w:rPr>
-          <w:b/>
-          <w:bCs/>
-          <w:lang w:val="el-GR"/>
-        </w:rPr>
-        <w:t xml:space="preserve">επεξεργαστεί </w:t>
-      </w:r>
-      <w:r>
-        <w:rPr>
-          <w:b/>
-          <w:bCs/>
+          <w:color w:val="4472C4" w:themeColor="accent1"/>
+          <w:lang w:val="el-GR"/>
+        </w:rPr>
+        <w:t xml:space="preserve"> Εναλλακτική Ροή Σεναρίου: Ο υπάλληλος επιθυμεί να επεξεργαστεί </w:t>
+      </w:r>
+      <w:r>
+        <w:rPr>
+          <w:b/>
+          <w:bCs/>
+          <w:color w:val="4472C4" w:themeColor="accent1"/>
           <w:lang w:val="el-GR"/>
         </w:rPr>
         <w:t xml:space="preserve">τις καταχωρίσεις που περιέχονται σε </w:t>
@@ -1142,6 +1165,7 @@
         <w:rPr>
           <w:b/>
           <w:bCs/>
+          <w:color w:val="4472C4" w:themeColor="accent1"/>
           <w:lang w:val="el-GR"/>
         </w:rPr>
         <w:t xml:space="preserve">μία υπάρχουσα </w:t>
@@ -1150,6 +1174,7 @@
         <w:rPr>
           <w:b/>
           <w:bCs/>
+          <w:color w:val="4472C4" w:themeColor="accent1"/>
         </w:rPr>
         <w:t>To</w:t>
       </w:r>
@@ -1157,30 +1182,16 @@
         <w:rPr>
           <w:b/>
           <w:bCs/>
-          <w:lang w:val="el-GR"/>
-        </w:rPr>
-        <w:t xml:space="preserve"> </w:t>
-      </w:r>
-      <w:r>
-        <w:rPr>
-          <w:b/>
-          <w:bCs/>
-          <w:lang w:val="el-GR"/>
-        </w:rPr>
-        <w:t>–</w:t>
-      </w:r>
-      <w:r>
-        <w:rPr>
-          <w:b/>
-          <w:bCs/>
-          <w:lang w:val="el-GR"/>
-        </w:rPr>
-        <w:t xml:space="preserve"> </w:t>
-      </w:r>
-      <w:r>
-        <w:rPr>
-          <w:b/>
-          <w:bCs/>
+          <w:color w:val="4472C4" w:themeColor="accent1"/>
+          <w:lang w:val="el-GR"/>
+        </w:rPr>
+        <w:t xml:space="preserve"> – </w:t>
+      </w:r>
+      <w:r>
+        <w:rPr>
+          <w:b/>
+          <w:bCs/>
+          <w:color w:val="4472C4" w:themeColor="accent1"/>
         </w:rPr>
         <w:t>Do</w:t>
       </w:r>
@@ -1188,6 +1199,7 @@
         <w:rPr>
           <w:b/>
           <w:bCs/>
+          <w:color w:val="4472C4" w:themeColor="accent1"/>
           <w:lang w:val="el-GR"/>
         </w:rPr>
         <w:t xml:space="preserve"> λίστα.</w:t>
@@ -1199,6 +1211,7 @@
         <w:ind w:left="360"/>
         <w:jc w:val="center"/>
         <w:rPr>
+          <w:color w:val="4472C4" w:themeColor="accent1"/>
           <w:lang w:val="el-GR"/>
         </w:rPr>
       </w:pPr>
@@ -1207,95 +1220,95 @@
       <w:pPr>
         <w:ind w:left="1440" w:hanging="1080"/>
         <w:rPr>
-          <w:lang w:val="el-GR"/>
-        </w:rPr>
-      </w:pPr>
-      <w:r>
-        <w:rPr>
+          <w:color w:val="4472C4" w:themeColor="accent1"/>
+          <w:lang w:val="el-GR"/>
+        </w:rPr>
+      </w:pPr>
+      <w:r>
+        <w:rPr>
+          <w:color w:val="4472C4" w:themeColor="accent1"/>
           <w:lang w:val="el-GR"/>
         </w:rPr>
         <w:t>3</w:t>
       </w:r>
       <w:r>
         <w:rPr>
+          <w:color w:val="4472C4" w:themeColor="accent1"/>
           <w:lang w:val="el-GR"/>
         </w:rPr>
         <w:t>.α.</w:t>
       </w:r>
       <w:r>
         <w:rPr>
+          <w:color w:val="4472C4" w:themeColor="accent1"/>
           <w:lang w:val="el-GR"/>
         </w:rPr>
         <w:t>1</w:t>
       </w:r>
       <w:r>
         <w:rPr>
+          <w:color w:val="4472C4" w:themeColor="accent1"/>
           <w:lang w:val="el-GR"/>
         </w:rPr>
         <w:t>.</w:t>
       </w:r>
       <w:r>
         <w:rPr>
+          <w:color w:val="4472C4" w:themeColor="accent1"/>
           <w:lang w:val="el-GR"/>
         </w:rPr>
         <w:t xml:space="preserve">   </w:t>
       </w:r>
       <w:r>
         <w:rPr>
+          <w:color w:val="4472C4" w:themeColor="accent1"/>
           <w:lang w:val="el-GR"/>
         </w:rPr>
         <w:tab/>
       </w:r>
       <w:r>
         <w:rPr>
+          <w:color w:val="4472C4" w:themeColor="accent1"/>
           <w:lang w:val="el-GR"/>
         </w:rPr>
         <w:t>Έπειτα, ο υπάλληλος επιλέγει την δυνατότητα επεξεργασίας καταχωρίσεων</w:t>
       </w:r>
       <w:r>
         <w:rPr>
+          <w:color w:val="4472C4" w:themeColor="accent1"/>
           <w:lang w:val="el-GR"/>
         </w:rPr>
         <w:t xml:space="preserve"> της </w:t>
       </w:r>
       <w:r>
+        <w:rPr>
+          <w:color w:val="4472C4" w:themeColor="accent1"/>
+        </w:rPr>
         <w:t>To</w:t>
       </w:r>
       <w:r>
         <w:rPr>
-          <w:lang w:val="el-GR"/>
-        </w:rPr>
-        <w:t xml:space="preserve"> </w:t>
-      </w:r>
-      <w:r>
-        <w:rPr>
-          <w:lang w:val="el-GR"/>
-        </w:rPr>
-        <w:t>–</w:t>
-      </w:r>
-      <w:r>
-        <w:rPr>
-          <w:lang w:val="el-GR"/>
-        </w:rPr>
-        <w:t xml:space="preserve"> </w:t>
-      </w:r>
-      <w:r>
+          <w:color w:val="4472C4" w:themeColor="accent1"/>
+          <w:lang w:val="el-GR"/>
+        </w:rPr>
+        <w:t xml:space="preserve"> – </w:t>
+      </w:r>
+      <w:r>
+        <w:rPr>
+          <w:color w:val="4472C4" w:themeColor="accent1"/>
+        </w:rPr>
         <w:t>Do</w:t>
       </w:r>
       <w:r>
         <w:rPr>
-          <w:lang w:val="el-GR"/>
-        </w:rPr>
-        <w:t xml:space="preserve"> </w:t>
-      </w:r>
-      <w:r>
-        <w:rPr>
-          <w:lang w:val="el-GR"/>
-        </w:rPr>
-        <w:t>Λίστας</w:t>
-      </w:r>
-      <w:r>
-        <w:rPr>
+          <w:color w:val="4472C4" w:themeColor="accent1"/>
+          <w:lang w:val="el-GR"/>
+        </w:rPr>
+        <w:t xml:space="preserve"> Λίστας</w:t>
+      </w:r>
+      <w:r>
+        <w:rPr>
+          <w:color w:val="4472C4" w:themeColor="accent1"/>
           <w:lang w:val="el-GR"/>
         </w:rPr>
         <w:t>.</w:t>
@@ -1305,115 +1318,125 @@
       <w:pPr>
         <w:ind w:left="1440" w:hanging="1080"/>
         <w:rPr>
-          <w:lang w:val="el-GR"/>
-        </w:rPr>
-      </w:pPr>
-      <w:r>
-        <w:rPr>
+          <w:color w:val="4472C4" w:themeColor="accent1"/>
+          <w:lang w:val="el-GR"/>
+        </w:rPr>
+      </w:pPr>
+      <w:r>
+        <w:rPr>
+          <w:color w:val="4472C4" w:themeColor="accent1"/>
           <w:lang w:val="el-GR"/>
         </w:rPr>
         <w:t>3.</w:t>
       </w:r>
       <w:r>
         <w:rPr>
+          <w:color w:val="4472C4" w:themeColor="accent1"/>
           <w:lang w:val="el-GR"/>
         </w:rPr>
         <w:t>α.</w:t>
       </w:r>
       <w:r>
         <w:rPr>
+          <w:color w:val="4472C4" w:themeColor="accent1"/>
           <w:lang w:val="el-GR"/>
         </w:rPr>
         <w:t>2.</w:t>
       </w:r>
       <w:r>
         <w:rPr>
+          <w:color w:val="4472C4" w:themeColor="accent1"/>
           <w:lang w:val="el-GR"/>
         </w:rPr>
         <w:tab/>
       </w:r>
       <w:r>
         <w:rPr>
+          <w:color w:val="4472C4" w:themeColor="accent1"/>
           <w:lang w:val="el-GR"/>
         </w:rPr>
         <w:t>Ε</w:t>
       </w:r>
       <w:r>
         <w:rPr>
-          <w:lang w:val="el-GR"/>
-        </w:rPr>
-        <w:t>μφανίζονται οι καταχωρίσεις της</w:t>
-      </w:r>
-      <w:r>
-        <w:rPr>
-          <w:lang w:val="el-GR"/>
-        </w:rPr>
-        <w:t xml:space="preserve"> </w:t>
-      </w:r>
-      <w:r>
+          <w:color w:val="4472C4" w:themeColor="accent1"/>
+          <w:lang w:val="el-GR"/>
+        </w:rPr>
+        <w:t xml:space="preserve">μφανίζονται οι καταχωρίσεις της </w:t>
+      </w:r>
+      <w:r>
+        <w:rPr>
+          <w:color w:val="4472C4" w:themeColor="accent1"/>
+        </w:rPr>
         <w:t>To</w:t>
       </w:r>
       <w:r>
         <w:rPr>
+          <w:color w:val="4472C4" w:themeColor="accent1"/>
           <w:lang w:val="el-GR"/>
         </w:rPr>
         <w:t xml:space="preserve"> – </w:t>
       </w:r>
       <w:r>
+        <w:rPr>
+          <w:color w:val="4472C4" w:themeColor="accent1"/>
+        </w:rPr>
         <w:t>Do</w:t>
       </w:r>
       <w:r>
         <w:rPr>
-          <w:lang w:val="el-GR"/>
-        </w:rPr>
-        <w:t xml:space="preserve"> λίστα</w:t>
-      </w:r>
-      <w:r>
-        <w:rPr>
-          <w:lang w:val="el-GR"/>
-        </w:rPr>
-        <w:t>ς, καθώς και οι δυνατότητες επεξεργασίας αυτών.</w:t>
+          <w:color w:val="4472C4" w:themeColor="accent1"/>
+          <w:lang w:val="el-GR"/>
+        </w:rPr>
+        <w:t xml:space="preserve"> λίστας, καθώς και οι δυνατότητες επεξεργασίας αυτών.</w:t>
       </w:r>
     </w:p>
     <w:p>
       <w:pPr>
         <w:ind w:left="1440" w:hanging="1080"/>
         <w:rPr>
-          <w:lang w:val="el-GR"/>
-        </w:rPr>
-      </w:pPr>
-      <w:r>
-        <w:rPr>
+          <w:color w:val="4472C4" w:themeColor="accent1"/>
+          <w:lang w:val="el-GR"/>
+        </w:rPr>
+      </w:pPr>
+      <w:r>
+        <w:rPr>
+          <w:color w:val="4472C4" w:themeColor="accent1"/>
           <w:lang w:val="el-GR"/>
         </w:rPr>
         <w:t>3</w:t>
       </w:r>
       <w:r>
         <w:rPr>
+          <w:color w:val="4472C4" w:themeColor="accent1"/>
           <w:lang w:val="el-GR"/>
         </w:rPr>
         <w:t>.α.3.</w:t>
       </w:r>
       <w:r>
         <w:rPr>
+          <w:color w:val="4472C4" w:themeColor="accent1"/>
           <w:lang w:val="el-GR"/>
         </w:rPr>
         <w:tab/>
       </w:r>
       <w:r>
         <w:rPr>
+          <w:color w:val="4472C4" w:themeColor="accent1"/>
           <w:lang w:val="el-GR"/>
         </w:rPr>
         <w:t>Ο χρήστης επιλέγει να επεξεργαστεί μία υπάρχουσα καταχώρηση</w:t>
       </w:r>
       <w:r>
         <w:rPr>
+          <w:color w:val="4472C4" w:themeColor="accent1"/>
           <w:lang w:val="el-GR"/>
         </w:rPr>
         <w:t>, να διαγράψει μία υπάρχουσα ή</w:t>
       </w:r>
       <w:r>
         <w:rPr>
+          <w:color w:val="4472C4" w:themeColor="accent1"/>
           <w:lang w:val="el-GR"/>
         </w:rPr>
         <w:t xml:space="preserve"> να δημιουργήσει μία νέα.</w:t>
@@ -1423,72 +1446,68 @@
       <w:pPr>
         <w:ind w:left="1440" w:hanging="1080"/>
         <w:rPr>
-          <w:lang w:val="el-GR"/>
-        </w:rPr>
-      </w:pPr>
-      <w:r>
-        <w:rPr>
+          <w:color w:val="4472C4" w:themeColor="accent1"/>
+          <w:lang w:val="el-GR"/>
+        </w:rPr>
+      </w:pPr>
+      <w:r>
+        <w:rPr>
+          <w:color w:val="4472C4" w:themeColor="accent1"/>
           <w:lang w:val="el-GR"/>
         </w:rPr>
         <w:t>3</w:t>
       </w:r>
       <w:r>
         <w:rPr>
+          <w:color w:val="4472C4" w:themeColor="accent1"/>
           <w:lang w:val="el-GR"/>
         </w:rPr>
         <w:t>.α.4.</w:t>
       </w:r>
       <w:r>
         <w:rPr>
+          <w:color w:val="4472C4" w:themeColor="accent1"/>
           <w:lang w:val="el-GR"/>
         </w:rPr>
         <w:tab/>
         <w:t xml:space="preserve">Με την ολοκλήρωση της επεξεργασίας των καταχωρίσεων της </w:t>
       </w:r>
       <w:r>
+        <w:rPr>
+          <w:color w:val="4472C4" w:themeColor="accent1"/>
+        </w:rPr>
         <w:t>To</w:t>
       </w:r>
       <w:r>
         <w:rPr>
-          <w:lang w:val="el-GR"/>
-        </w:rPr>
-        <w:t xml:space="preserve"> </w:t>
-      </w:r>
-      <w:r>
-        <w:rPr>
-          <w:lang w:val="el-GR"/>
-        </w:rPr>
-        <w:t>–</w:t>
-      </w:r>
-      <w:r>
-        <w:rPr>
-          <w:lang w:val="el-GR"/>
-        </w:rPr>
-        <w:t xml:space="preserve"> </w:t>
-      </w:r>
-      <w:r>
+          <w:color w:val="4472C4" w:themeColor="accent1"/>
+          <w:lang w:val="el-GR"/>
+        </w:rPr>
+        <w:t xml:space="preserve"> – </w:t>
+      </w:r>
+      <w:r>
+        <w:rPr>
+          <w:color w:val="4472C4" w:themeColor="accent1"/>
+        </w:rPr>
         <w:t>Do</w:t>
       </w:r>
       <w:r>
         <w:rPr>
-          <w:lang w:val="el-GR"/>
-        </w:rPr>
-        <w:t xml:space="preserve"> </w:t>
-      </w:r>
-      <w:r>
-        <w:rPr>
-          <w:lang w:val="el-GR"/>
-        </w:rPr>
-        <w:t xml:space="preserve">Λίστας, ο χρήστης επιλέγει αν θέλει να </w:t>
-      </w:r>
-      <w:r>
-        <w:rPr>
+          <w:color w:val="4472C4" w:themeColor="accent1"/>
+          <w:lang w:val="el-GR"/>
+        </w:rPr>
+        <w:t xml:space="preserve"> Λίστας, ο χρήστης επιλέγει αν θέλει να </w:t>
+      </w:r>
+      <w:r>
+        <w:rPr>
+          <w:color w:val="4472C4" w:themeColor="accent1"/>
           <w:lang w:val="el-GR"/>
         </w:rPr>
         <w:t>αποθηκεύσει</w:t>
       </w:r>
       <w:r>
         <w:rPr>
+          <w:color w:val="4472C4" w:themeColor="accent1"/>
           <w:lang w:val="el-GR"/>
         </w:rPr>
         <w:t xml:space="preserve"> τις αλλαγές.</w:t>
@@ -1497,6 +1516,7 @@
     <w:p>
       <w:pPr>
         <w:rPr>
+          <w:color w:val="4472C4" w:themeColor="accent1"/>
           <w:lang w:val="el-GR"/>
         </w:rPr>
       </w:pPr>
@@ -1509,13 +1529,15 @@
         <w:rPr>
           <w:b/>
           <w:bCs/>
-          <w:lang w:val="el-GR"/>
-        </w:rPr>
-      </w:pPr>
-      <w:r>
-        <w:rPr>
-          <w:b/>
-          <w:bCs/>
+          <w:color w:val="4472C4" w:themeColor="accent1"/>
+          <w:lang w:val="el-GR"/>
+        </w:rPr>
+      </w:pPr>
+      <w:r>
+        <w:rPr>
+          <w:b/>
+          <w:bCs/>
+          <w:color w:val="4472C4" w:themeColor="accent1"/>
           <w:lang w:val="el-GR"/>
         </w:rPr>
         <w:t>4</w:t>
@@ -1524,6 +1546,7 @@
         <w:rPr>
           <w:b/>
           <w:bCs/>
+          <w:color w:val="4472C4" w:themeColor="accent1"/>
           <w:vertAlign w:val="superscript"/>
           <w:lang w:val="el-GR"/>
         </w:rPr>
@@ -1533,6 +1556,7 @@
         <w:rPr>
           <w:b/>
           <w:bCs/>
+          <w:color w:val="4472C4" w:themeColor="accent1"/>
           <w:lang w:val="el-GR"/>
         </w:rPr>
         <w:t xml:space="preserve"> Εναλλακτική Ροή Σεναρίου: Ο υπάλληλος επιθυμεί </w:t>
@@ -1541,22 +1565,16 @@
         <w:rPr>
           <w:b/>
           <w:bCs/>
-          <w:lang w:val="el-GR"/>
-        </w:rPr>
-        <w:t xml:space="preserve">να </w:t>
-      </w:r>
-      <w:r>
-        <w:rPr>
-          <w:b/>
-          <w:bCs/>
-          <w:lang w:val="el-GR"/>
-        </w:rPr>
-        <w:t xml:space="preserve">σημειώσει ορισμένες από τις καταχωρίσεις που περιέχονται σε μία υπάρχουσα </w:t>
-      </w:r>
-      <w:r>
-        <w:rPr>
-          <w:b/>
-          <w:bCs/>
+          <w:color w:val="4472C4" w:themeColor="accent1"/>
+          <w:lang w:val="el-GR"/>
+        </w:rPr>
+        <w:t xml:space="preserve">να σημειώσει ορισμένες από τις καταχωρίσεις που περιέχονται σε μία υπάρχουσα </w:t>
+      </w:r>
+      <w:r>
+        <w:rPr>
+          <w:b/>
+          <w:bCs/>
+          <w:color w:val="4472C4" w:themeColor="accent1"/>
         </w:rPr>
         <w:t>To</w:t>
       </w:r>
@@ -1564,30 +1582,16 @@
         <w:rPr>
           <w:b/>
           <w:bCs/>
-          <w:lang w:val="el-GR"/>
-        </w:rPr>
-        <w:t xml:space="preserve"> </w:t>
-      </w:r>
-      <w:r>
-        <w:rPr>
-          <w:b/>
-          <w:bCs/>
-          <w:lang w:val="el-GR"/>
-        </w:rPr>
-        <w:t>–</w:t>
-      </w:r>
-      <w:r>
-        <w:rPr>
-          <w:b/>
-          <w:bCs/>
-          <w:lang w:val="el-GR"/>
-        </w:rPr>
-        <w:t xml:space="preserve"> </w:t>
-      </w:r>
-      <w:r>
-        <w:rPr>
-          <w:b/>
-          <w:bCs/>
+          <w:color w:val="4472C4" w:themeColor="accent1"/>
+          <w:lang w:val="el-GR"/>
+        </w:rPr>
+        <w:t xml:space="preserve"> – </w:t>
+      </w:r>
+      <w:r>
+        <w:rPr>
+          <w:b/>
+          <w:bCs/>
+          <w:color w:val="4472C4" w:themeColor="accent1"/>
         </w:rPr>
         <w:t>Do</w:t>
       </w:r>
@@ -1595,6 +1599,7 @@
         <w:rPr>
           <w:b/>
           <w:bCs/>
+          <w:color w:val="4472C4" w:themeColor="accent1"/>
           <w:lang w:val="el-GR"/>
         </w:rPr>
         <w:t xml:space="preserve"> λίστα, ως ολοκληρωμένες.</w:t>
@@ -1608,6 +1613,7 @@
         <w:rPr>
           <w:b/>
           <w:bCs/>
+          <w:color w:val="4472C4" w:themeColor="accent1"/>
           <w:lang w:val="el-GR"/>
         </w:rPr>
       </w:pPr>
@@ -1620,6 +1626,7 @@
         <w:rPr>
           <w:b/>
           <w:bCs/>
+          <w:color w:val="4472C4" w:themeColor="accent1"/>
           <w:lang w:val="el-GR"/>
         </w:rPr>
       </w:pPr>
@@ -1628,254 +1635,256 @@
       <w:pPr>
         <w:ind w:left="360"/>
         <w:rPr>
-          <w:lang w:val="el-GR"/>
-        </w:rPr>
-      </w:pPr>
-      <w:r>
-        <w:rPr>
+          <w:color w:val="4472C4" w:themeColor="accent1"/>
+          <w:lang w:val="el-GR"/>
+        </w:rPr>
+      </w:pPr>
+      <w:r>
+        <w:rPr>
+          <w:color w:val="4472C4" w:themeColor="accent1"/>
           <w:lang w:val="el-GR"/>
         </w:rPr>
         <w:t>3</w:t>
       </w:r>
       <w:r>
         <w:rPr>
+          <w:color w:val="4472C4" w:themeColor="accent1"/>
+          <w:lang w:val="el-GR"/>
+        </w:rPr>
+        <w:t>.β.</w:t>
+      </w:r>
+      <w:r>
+        <w:rPr>
+          <w:color w:val="4472C4" w:themeColor="accent1"/>
+          <w:lang w:val="el-GR"/>
+        </w:rPr>
+        <w:t>1</w:t>
+      </w:r>
+      <w:r>
+        <w:rPr>
+          <w:color w:val="4472C4" w:themeColor="accent1"/>
           <w:lang w:val="el-GR"/>
         </w:rPr>
         <w:t>.</w:t>
       </w:r>
       <w:r>
         <w:rPr>
-          <w:lang w:val="el-GR"/>
-        </w:rPr>
-        <w:t>β</w:t>
-      </w:r>
-      <w:r>
-        <w:rPr>
+          <w:color w:val="4472C4" w:themeColor="accent1"/>
+          <w:lang w:val="el-GR"/>
+        </w:rPr>
+        <w:t xml:space="preserve">  </w:t>
+      </w:r>
+      <w:r>
+        <w:rPr>
+          <w:color w:val="4472C4" w:themeColor="accent1"/>
+          <w:lang w:val="el-GR"/>
+        </w:rPr>
+        <w:tab/>
+      </w:r>
+      <w:r>
+        <w:rPr>
+          <w:color w:val="4472C4" w:themeColor="accent1"/>
+          <w:lang w:val="el-GR"/>
+        </w:rPr>
+        <w:t>Έπειτα, ο υπάλληλος επιλέγει την δυνατότητα επεξεργασίας καταχωρίσεων.</w:t>
+      </w:r>
+    </w:p>
+    <w:p>
+      <w:pPr>
+        <w:ind w:left="1440" w:hanging="1080"/>
+        <w:rPr>
+          <w:color w:val="4472C4" w:themeColor="accent1"/>
+          <w:lang w:val="el-GR"/>
+        </w:rPr>
+      </w:pPr>
+      <w:r>
+        <w:rPr>
+          <w:color w:val="4472C4" w:themeColor="accent1"/>
+          <w:lang w:val="el-GR"/>
+        </w:rPr>
+        <w:t>3</w:t>
+      </w:r>
+      <w:r>
+        <w:rPr>
+          <w:color w:val="4472C4" w:themeColor="accent1"/>
+          <w:lang w:val="el-GR"/>
+        </w:rPr>
+        <w:t>.β.</w:t>
+      </w:r>
+      <w:r>
+        <w:rPr>
+          <w:color w:val="4472C4" w:themeColor="accent1"/>
+          <w:lang w:val="el-GR"/>
+        </w:rPr>
+        <w:t>2</w:t>
+      </w:r>
+      <w:r>
+        <w:rPr>
+          <w:color w:val="4472C4" w:themeColor="accent1"/>
           <w:lang w:val="el-GR"/>
         </w:rPr>
         <w:t>.</w:t>
       </w:r>
       <w:r>
         <w:rPr>
-          <w:lang w:val="el-GR"/>
-        </w:rPr>
-        <w:t>1</w:t>
-      </w:r>
-      <w:r>
-        <w:rPr>
+          <w:color w:val="4472C4" w:themeColor="accent1"/>
+          <w:lang w:val="el-GR"/>
+        </w:rPr>
+        <w:tab/>
+      </w:r>
+      <w:r>
+        <w:rPr>
+          <w:color w:val="4472C4" w:themeColor="accent1"/>
+          <w:lang w:val="el-GR"/>
+        </w:rPr>
+        <w:t>Ε</w:t>
+      </w:r>
+      <w:r>
+        <w:rPr>
+          <w:color w:val="4472C4" w:themeColor="accent1"/>
+          <w:lang w:val="el-GR"/>
+        </w:rPr>
+        <w:t xml:space="preserve">μφανίζονται οι καταχωρίσεις της </w:t>
+      </w:r>
+      <w:r>
+        <w:rPr>
+          <w:color w:val="4472C4" w:themeColor="accent1"/>
+        </w:rPr>
+        <w:t>To</w:t>
+      </w:r>
+      <w:r>
+        <w:rPr>
+          <w:color w:val="4472C4" w:themeColor="accent1"/>
+          <w:lang w:val="el-GR"/>
+        </w:rPr>
+        <w:t xml:space="preserve"> – </w:t>
+      </w:r>
+      <w:r>
+        <w:rPr>
+          <w:color w:val="4472C4" w:themeColor="accent1"/>
+        </w:rPr>
+        <w:t>Do</w:t>
+      </w:r>
+      <w:r>
+        <w:rPr>
+          <w:color w:val="4472C4" w:themeColor="accent1"/>
+          <w:lang w:val="el-GR"/>
+        </w:rPr>
+        <w:t xml:space="preserve"> λίστας, καθώς και οι δυνατότητες επεξεργασίας αυτών.</w:t>
+      </w:r>
+    </w:p>
+    <w:p>
+      <w:pPr>
+        <w:ind w:left="1440" w:hanging="1080"/>
+        <w:rPr>
+          <w:color w:val="4472C4" w:themeColor="accent1"/>
+          <w:lang w:val="el-GR"/>
+        </w:rPr>
+      </w:pPr>
+      <w:r>
+        <w:rPr>
+          <w:color w:val="4472C4" w:themeColor="accent1"/>
+          <w:lang w:val="el-GR"/>
+        </w:rPr>
+        <w:t>3</w:t>
+      </w:r>
+      <w:r>
+        <w:rPr>
+          <w:color w:val="4472C4" w:themeColor="accent1"/>
+          <w:lang w:val="el-GR"/>
+        </w:rPr>
+        <w:t>.β.</w:t>
+      </w:r>
+      <w:r>
+        <w:rPr>
+          <w:color w:val="4472C4" w:themeColor="accent1"/>
+          <w:lang w:val="el-GR"/>
+        </w:rPr>
+        <w:t>3</w:t>
+      </w:r>
+      <w:r>
+        <w:rPr>
+          <w:color w:val="4472C4" w:themeColor="accent1"/>
           <w:lang w:val="el-GR"/>
         </w:rPr>
         <w:t>.</w:t>
       </w:r>
       <w:r>
         <w:rPr>
-          <w:lang w:val="el-GR"/>
-        </w:rPr>
-        <w:t xml:space="preserve">  </w:t>
-      </w:r>
-      <w:r>
-        <w:rPr>
+          <w:color w:val="4472C4" w:themeColor="accent1"/>
           <w:lang w:val="el-GR"/>
         </w:rPr>
         <w:tab/>
       </w:r>
       <w:r>
         <w:rPr>
-          <w:lang w:val="el-GR"/>
-        </w:rPr>
-        <w:t>Έπειτα, ο υπάλληλος επιλέγει την δυνατότητα επεξεργασίας καταχωρίσεων.</w:t>
+          <w:color w:val="4472C4" w:themeColor="accent1"/>
+          <w:lang w:val="el-GR"/>
+        </w:rPr>
+        <w:t>Από της εμφανιζόμενες καταχωρίσεις, επιλέγει τις διεκπεραιωμένες, οι οποίες επισημαίνονται κατάλληλα.</w:t>
       </w:r>
     </w:p>
     <w:p>
       <w:pPr>
         <w:ind w:left="1440" w:hanging="1080"/>
         <w:rPr>
-          <w:lang w:val="el-GR"/>
-        </w:rPr>
-      </w:pPr>
-      <w:r>
-        <w:rPr>
+          <w:color w:val="4472C4" w:themeColor="accent1"/>
+          <w:lang w:val="el-GR"/>
+        </w:rPr>
+      </w:pPr>
+      <w:r>
+        <w:rPr>
+          <w:color w:val="4472C4" w:themeColor="accent1"/>
           <w:lang w:val="el-GR"/>
         </w:rPr>
         <w:t>3</w:t>
       </w:r>
       <w:r>
         <w:rPr>
-          <w:lang w:val="el-GR"/>
-        </w:rPr>
-        <w:t>.β.</w:t>
-      </w:r>
-      <w:r>
-        <w:rPr>
-          <w:lang w:val="el-GR"/>
-        </w:rPr>
-        <w:t>2</w:t>
-      </w:r>
-      <w:r>
-        <w:rPr>
-          <w:lang w:val="el-GR"/>
-        </w:rPr>
-        <w:t>.</w:t>
-      </w:r>
-      <w:r>
-        <w:rPr>
-          <w:lang w:val="el-GR"/>
-        </w:rPr>
-        <w:tab/>
-      </w:r>
-      <w:r>
-        <w:rPr>
-          <w:lang w:val="el-GR"/>
-        </w:rPr>
-        <w:t>Ε</w:t>
-      </w:r>
-      <w:r>
-        <w:rPr>
-          <w:lang w:val="el-GR"/>
-        </w:rPr>
-        <w:t>μφανίζονται οι καταχωρίσεις της</w:t>
-      </w:r>
-      <w:r>
-        <w:rPr>
-          <w:lang w:val="el-GR"/>
-        </w:rPr>
-        <w:t xml:space="preserve"> </w:t>
-      </w:r>
-      <w:r>
-        <w:t>To</w:t>
-      </w:r>
-      <w:r>
-        <w:rPr>
-          <w:lang w:val="el-GR"/>
-        </w:rPr>
-        <w:t xml:space="preserve"> – </w:t>
-      </w:r>
-      <w:r>
-        <w:t>Do</w:t>
-      </w:r>
-      <w:r>
-        <w:rPr>
-          <w:lang w:val="el-GR"/>
-        </w:rPr>
-        <w:t xml:space="preserve"> λίστα</w:t>
-      </w:r>
-      <w:r>
-        <w:rPr>
-          <w:lang w:val="el-GR"/>
-        </w:rPr>
-        <w:t>ς, καθώς και οι δυνατότητες επεξεργασίας αυτών.</w:t>
-      </w:r>
-    </w:p>
-    <w:p>
-      <w:pPr>
-        <w:ind w:left="1440" w:hanging="1080"/>
-        <w:rPr>
-          <w:lang w:val="el-GR"/>
-        </w:rPr>
-      </w:pPr>
-      <w:r>
-        <w:rPr>
-          <w:lang w:val="el-GR"/>
-        </w:rPr>
-        <w:t>3</w:t>
-      </w:r>
-      <w:r>
-        <w:rPr>
-          <w:lang w:val="el-GR"/>
-        </w:rPr>
-        <w:t>.β.</w:t>
-      </w:r>
-      <w:r>
-        <w:rPr>
-          <w:lang w:val="el-GR"/>
-        </w:rPr>
-        <w:t>3</w:t>
-      </w:r>
-      <w:r>
-        <w:rPr>
-          <w:lang w:val="el-GR"/>
-        </w:rPr>
-        <w:t>.</w:t>
-      </w:r>
-      <w:r>
-        <w:rPr>
-          <w:lang w:val="el-GR"/>
-        </w:rPr>
-        <w:tab/>
-      </w:r>
-      <w:r>
-        <w:rPr>
-          <w:lang w:val="el-GR"/>
-        </w:rPr>
-        <w:t>Από της εμφανιζόμενες καταχωρίσεις, επιλέγει τις διεκπεραιωμένες, οι οποίες επισημαίνονται κατάλληλα.</w:t>
-      </w:r>
-    </w:p>
-    <w:p>
-      <w:pPr>
-        <w:ind w:left="1440" w:hanging="1080"/>
-        <w:rPr>
-          <w:lang w:val="el-GR"/>
-        </w:rPr>
-      </w:pPr>
-      <w:r>
-        <w:rPr>
-          <w:lang w:val="el-GR"/>
-        </w:rPr>
-        <w:t>3</w:t>
-      </w:r>
-      <w:r>
-        <w:rPr>
+          <w:color w:val="4472C4" w:themeColor="accent1"/>
           <w:lang w:val="el-GR"/>
         </w:rPr>
         <w:t>.β.4.</w:t>
       </w:r>
       <w:r>
         <w:rPr>
+          <w:color w:val="4472C4" w:themeColor="accent1"/>
           <w:lang w:val="el-GR"/>
         </w:rPr>
         <w:tab/>
         <w:t xml:space="preserve">Με την ολοκλήρωση της επεξεργασίας των καταχωρίσεων της </w:t>
       </w:r>
       <w:r>
+        <w:rPr>
+          <w:color w:val="4472C4" w:themeColor="accent1"/>
+        </w:rPr>
         <w:t>To</w:t>
       </w:r>
       <w:r>
         <w:rPr>
-          <w:lang w:val="el-GR"/>
-        </w:rPr>
-        <w:t xml:space="preserve"> </w:t>
-      </w:r>
-      <w:r>
-        <w:rPr>
-          <w:lang w:val="el-GR"/>
-        </w:rPr>
-        <w:t>–</w:t>
-      </w:r>
-      <w:r>
-        <w:rPr>
-          <w:lang w:val="el-GR"/>
-        </w:rPr>
-        <w:t xml:space="preserve"> </w:t>
-      </w:r>
-      <w:r>
+          <w:color w:val="4472C4" w:themeColor="accent1"/>
+          <w:lang w:val="el-GR"/>
+        </w:rPr>
+        <w:t xml:space="preserve"> – </w:t>
+      </w:r>
+      <w:r>
+        <w:rPr>
+          <w:color w:val="4472C4" w:themeColor="accent1"/>
+        </w:rPr>
         <w:t>Do</w:t>
       </w:r>
       <w:r>
         <w:rPr>
-          <w:lang w:val="el-GR"/>
-        </w:rPr>
-        <w:t xml:space="preserve"> </w:t>
-      </w:r>
-      <w:r>
-        <w:rPr>
-          <w:lang w:val="el-GR"/>
-        </w:rPr>
-        <w:t>Λίστας, ο χρήστης επιλέγει αν θέλει να αποθηκεύσει τις αλλαγές.</w:t>
-      </w:r>
-    </w:p>
-    <w:p>
-      <w:pPr>
-        <w:rPr>
+          <w:color w:val="4472C4" w:themeColor="accent1"/>
+          <w:lang w:val="el-GR"/>
+        </w:rPr>
+        <w:t xml:space="preserve"> Λίστας, ο χρήστης επιλέγει αν θέλει να αποθηκεύσει τις αλλαγές.</w:t>
+      </w:r>
+    </w:p>
+    <w:p>
+      <w:pPr>
+        <w:rPr>
+          <w:color w:val="4472C4" w:themeColor="accent1"/>
           <w:lang w:val="el-GR"/>
         </w:rPr>
       </w:pPr>
@@ -1888,13 +1897,15 @@
         <w:rPr>
           <w:b/>
           <w:bCs/>
-          <w:lang w:val="el-GR"/>
-        </w:rPr>
-      </w:pPr>
-      <w:r>
-        <w:rPr>
-          <w:b/>
-          <w:bCs/>
+          <w:color w:val="4472C4" w:themeColor="accent1"/>
+          <w:lang w:val="el-GR"/>
+        </w:rPr>
+      </w:pPr>
+      <w:r>
+        <w:rPr>
+          <w:b/>
+          <w:bCs/>
+          <w:color w:val="4472C4" w:themeColor="accent1"/>
           <w:lang w:val="el-GR"/>
         </w:rPr>
         <w:t>5</w:t>
@@ -1903,6 +1914,7 @@
         <w:rPr>
           <w:b/>
           <w:bCs/>
+          <w:color w:val="4472C4" w:themeColor="accent1"/>
           <w:vertAlign w:val="superscript"/>
           <w:lang w:val="el-GR"/>
         </w:rPr>
@@ -1912,6 +1924,7 @@
         <w:rPr>
           <w:b/>
           <w:bCs/>
+          <w:color w:val="4472C4" w:themeColor="accent1"/>
           <w:lang w:val="el-GR"/>
         </w:rPr>
         <w:t xml:space="preserve"> Εναλλακτική Ροή Σεναρίου: Ο υπάλληλος επιθυμεί να </w:t>
@@ -1920,6 +1933,7 @@
         <w:rPr>
           <w:b/>
           <w:bCs/>
+          <w:color w:val="4472C4" w:themeColor="accent1"/>
           <w:lang w:val="el-GR"/>
         </w:rPr>
         <w:t>διαγράψει</w:t>
@@ -1928,6 +1942,7 @@
         <w:rPr>
           <w:b/>
           <w:bCs/>
+          <w:color w:val="4472C4" w:themeColor="accent1"/>
           <w:lang w:val="el-GR"/>
         </w:rPr>
         <w:t xml:space="preserve"> μία υπάρχουσα </w:t>
@@ -1936,6 +1951,7 @@
         <w:rPr>
           <w:b/>
           <w:bCs/>
+          <w:color w:val="4472C4" w:themeColor="accent1"/>
         </w:rPr>
         <w:t>To</w:t>
       </w:r>
@@ -1943,30 +1959,16 @@
         <w:rPr>
           <w:b/>
           <w:bCs/>
-          <w:lang w:val="el-GR"/>
-        </w:rPr>
-        <w:t xml:space="preserve"> </w:t>
-      </w:r>
-      <w:r>
-        <w:rPr>
-          <w:b/>
-          <w:bCs/>
-          <w:lang w:val="el-GR"/>
-        </w:rPr>
-        <w:t>–</w:t>
-      </w:r>
-      <w:r>
-        <w:rPr>
-          <w:b/>
-          <w:bCs/>
-          <w:lang w:val="el-GR"/>
-        </w:rPr>
-        <w:t xml:space="preserve"> </w:t>
-      </w:r>
-      <w:r>
-        <w:rPr>
-          <w:b/>
-          <w:bCs/>
+          <w:color w:val="4472C4" w:themeColor="accent1"/>
+          <w:lang w:val="el-GR"/>
+        </w:rPr>
+        <w:t xml:space="preserve"> – </w:t>
+      </w:r>
+      <w:r>
+        <w:rPr>
+          <w:b/>
+          <w:bCs/>
+          <w:color w:val="4472C4" w:themeColor="accent1"/>
         </w:rPr>
         <w:t>Do</w:t>
       </w:r>
@@ -1974,6 +1976,7 @@
         <w:rPr>
           <w:b/>
           <w:bCs/>
+          <w:color w:val="4472C4" w:themeColor="accent1"/>
           <w:lang w:val="el-GR"/>
         </w:rPr>
         <w:t xml:space="preserve"> λίστα.</w:t>
@@ -1987,6 +1990,7 @@
         <w:rPr>
           <w:b/>
           <w:bCs/>
+          <w:color w:val="4472C4" w:themeColor="accent1"/>
           <w:lang w:val="el-GR"/>
         </w:rPr>
       </w:pPr>
@@ -1995,101 +1999,123 @@
       <w:pPr>
         <w:ind w:left="1440" w:hanging="1080"/>
         <w:rPr>
-          <w:lang w:val="el-GR"/>
-        </w:rPr>
-      </w:pPr>
-      <w:r>
-        <w:rPr>
+          <w:color w:val="4472C4" w:themeColor="accent1"/>
+          <w:lang w:val="el-GR"/>
+        </w:rPr>
+      </w:pPr>
+      <w:r>
+        <w:rPr>
+          <w:color w:val="4472C4" w:themeColor="accent1"/>
           <w:lang w:val="el-GR"/>
         </w:rPr>
         <w:t>2</w:t>
       </w:r>
       <w:r>
         <w:rPr>
+          <w:color w:val="4472C4" w:themeColor="accent1"/>
           <w:lang w:val="el-GR"/>
         </w:rPr>
         <w:t>.</w:t>
       </w:r>
       <w:r>
         <w:rPr>
+          <w:color w:val="4472C4" w:themeColor="accent1"/>
           <w:lang w:val="el-GR"/>
         </w:rPr>
         <w:t>α</w:t>
       </w:r>
       <w:r>
         <w:rPr>
+          <w:color w:val="4472C4" w:themeColor="accent1"/>
           <w:lang w:val="el-GR"/>
         </w:rPr>
         <w:t>.</w:t>
       </w:r>
       <w:r>
         <w:rPr>
+          <w:color w:val="4472C4" w:themeColor="accent1"/>
           <w:lang w:val="el-GR"/>
         </w:rPr>
         <w:t>1</w:t>
       </w:r>
       <w:r>
         <w:rPr>
+          <w:color w:val="4472C4" w:themeColor="accent1"/>
           <w:lang w:val="el-GR"/>
         </w:rPr>
         <w:t>.</w:t>
       </w:r>
       <w:r>
         <w:rPr>
+          <w:color w:val="4472C4" w:themeColor="accent1"/>
           <w:lang w:val="el-GR"/>
         </w:rPr>
         <w:t xml:space="preserve">   </w:t>
       </w:r>
       <w:r>
         <w:rPr>
+          <w:color w:val="4472C4" w:themeColor="accent1"/>
           <w:lang w:val="el-GR"/>
         </w:rPr>
         <w:tab/>
       </w:r>
       <w:r>
         <w:rPr>
+          <w:color w:val="4472C4" w:themeColor="accent1"/>
           <w:lang w:val="el-GR"/>
         </w:rPr>
         <w:t xml:space="preserve">Έπειτα, ο υπάλληλος επιλέγει την δυνατότητα </w:t>
       </w:r>
       <w:r>
         <w:rPr>
+          <w:color w:val="4472C4" w:themeColor="accent1"/>
           <w:lang w:val="el-GR"/>
         </w:rPr>
         <w:t>διαγραφής της</w:t>
       </w:r>
       <w:r>
         <w:rPr>
+          <w:color w:val="4472C4" w:themeColor="accent1"/>
           <w:lang w:val="el-GR"/>
         </w:rPr>
         <w:t xml:space="preserve"> επιλεγμένης</w:t>
       </w:r>
       <w:r>
         <w:rPr>
+          <w:color w:val="4472C4" w:themeColor="accent1"/>
           <w:lang w:val="el-GR"/>
         </w:rPr>
         <w:t xml:space="preserve"> </w:t>
       </w:r>
       <w:r>
+        <w:rPr>
+          <w:color w:val="4472C4" w:themeColor="accent1"/>
+        </w:rPr>
         <w:t>To</w:t>
       </w:r>
       <w:r>
         <w:rPr>
+          <w:color w:val="4472C4" w:themeColor="accent1"/>
           <w:lang w:val="el-GR"/>
         </w:rPr>
         <w:t xml:space="preserve"> – </w:t>
       </w:r>
       <w:r>
+        <w:rPr>
+          <w:color w:val="4472C4" w:themeColor="accent1"/>
+        </w:rPr>
         <w:t>Do</w:t>
       </w:r>
       <w:r>
         <w:rPr>
+          <w:color w:val="4472C4" w:themeColor="accent1"/>
           <w:lang w:val="el-GR"/>
         </w:rPr>
         <w:t xml:space="preserve"> Λίστας</w:t>
       </w:r>
       <w:r>
         <w:rPr>
+          <w:color w:val="4472C4" w:themeColor="accent1"/>
           <w:lang w:val="el-GR"/>
         </w:rPr>
         <w:t>.</w:t>
@@ -2099,71 +2125,88 @@
       <w:pPr>
         <w:ind w:left="1440" w:hanging="1080"/>
         <w:rPr>
-          <w:lang w:val="el-GR"/>
-        </w:rPr>
-      </w:pPr>
-      <w:r>
-        <w:rPr>
+          <w:color w:val="4472C4" w:themeColor="accent1"/>
+          <w:lang w:val="el-GR"/>
+        </w:rPr>
+      </w:pPr>
+      <w:r>
+        <w:rPr>
+          <w:color w:val="4472C4" w:themeColor="accent1"/>
           <w:lang w:val="el-GR"/>
         </w:rPr>
         <w:t>2</w:t>
       </w:r>
       <w:r>
         <w:rPr>
+          <w:color w:val="4472C4" w:themeColor="accent1"/>
           <w:lang w:val="el-GR"/>
         </w:rPr>
         <w:t>.</w:t>
       </w:r>
       <w:r>
         <w:rPr>
+          <w:color w:val="4472C4" w:themeColor="accent1"/>
           <w:lang w:val="el-GR"/>
         </w:rPr>
         <w:t>α</w:t>
       </w:r>
       <w:r>
         <w:rPr>
+          <w:color w:val="4472C4" w:themeColor="accent1"/>
           <w:lang w:val="el-GR"/>
         </w:rPr>
         <w:t>.</w:t>
       </w:r>
       <w:r>
         <w:rPr>
+          <w:color w:val="4472C4" w:themeColor="accent1"/>
           <w:lang w:val="el-GR"/>
         </w:rPr>
         <w:t>2</w:t>
       </w:r>
       <w:r>
         <w:rPr>
+          <w:color w:val="4472C4" w:themeColor="accent1"/>
           <w:lang w:val="el-GR"/>
         </w:rPr>
         <w:t>.</w:t>
       </w:r>
       <w:r>
         <w:rPr>
+          <w:color w:val="4472C4" w:themeColor="accent1"/>
           <w:lang w:val="el-GR"/>
         </w:rPr>
         <w:tab/>
       </w:r>
       <w:r>
         <w:rPr>
+          <w:color w:val="4472C4" w:themeColor="accent1"/>
           <w:lang w:val="el-GR"/>
         </w:rPr>
         <w:t xml:space="preserve">Εμφανίζεται κατάλληλο μήνυμα και μετά από την επιβεβαίωση του υπάλληλου, η </w:t>
       </w:r>
       <w:r>
+        <w:rPr>
+          <w:color w:val="4472C4" w:themeColor="accent1"/>
+        </w:rPr>
         <w:t>To</w:t>
       </w:r>
       <w:r>
         <w:rPr>
+          <w:color w:val="4472C4" w:themeColor="accent1"/>
           <w:lang w:val="el-GR"/>
         </w:rPr>
         <w:t xml:space="preserve"> – </w:t>
       </w:r>
       <w:r>
+        <w:rPr>
+          <w:color w:val="4472C4" w:themeColor="accent1"/>
+        </w:rPr>
         <w:t>Do</w:t>
       </w:r>
       <w:r>
         <w:rPr>
+          <w:color w:val="4472C4" w:themeColor="accent1"/>
           <w:lang w:val="el-GR"/>
         </w:rPr>
         <w:t xml:space="preserve"> Λίστα, καθώς και οι καταχωρίσεις της, διαγράφονται επιτυχώς από το σύστημα.</w:t>
@@ -2567,13 +2610,15 @@
         <w:rPr>
           <w:b/>
           <w:bCs/>
-          <w:lang w:val="el-GR"/>
-        </w:rPr>
-      </w:pPr>
-      <w:r>
-        <w:rPr>
-          <w:b/>
-          <w:bCs/>
+          <w:color w:val="4472C4" w:themeColor="accent1"/>
+          <w:lang w:val="el-GR"/>
+        </w:rPr>
+      </w:pPr>
+      <w:r>
+        <w:rPr>
+          <w:b/>
+          <w:bCs/>
+          <w:color w:val="4472C4" w:themeColor="accent1"/>
           <w:lang w:val="el-GR"/>
         </w:rPr>
         <w:t>1</w:t>
@@ -2582,6 +2627,7 @@
         <w:rPr>
           <w:b/>
           <w:bCs/>
+          <w:color w:val="4472C4" w:themeColor="accent1"/>
           <w:vertAlign w:val="superscript"/>
           <w:lang w:val="el-GR"/>
         </w:rPr>
@@ -2591,6 +2637,7 @@
         <w:rPr>
           <w:b/>
           <w:bCs/>
+          <w:color w:val="4472C4" w:themeColor="accent1"/>
           <w:lang w:val="el-GR"/>
         </w:rPr>
         <w:t xml:space="preserve"> Εναλλακτική Ροή Σεναρίου: Ο υπάλληλος επιθυμεί να </w:t>
@@ -2599,6 +2646,7 @@
         <w:rPr>
           <w:b/>
           <w:bCs/>
+          <w:color w:val="4472C4" w:themeColor="accent1"/>
           <w:lang w:val="el-GR"/>
         </w:rPr>
         <w:t>αναρτήσει</w:t>
@@ -2607,6 +2655,7 @@
         <w:rPr>
           <w:b/>
           <w:bCs/>
+          <w:color w:val="4472C4" w:themeColor="accent1"/>
           <w:lang w:val="el-GR"/>
         </w:rPr>
         <w:t xml:space="preserve"> μία υπάρχουσα ανακοίνωση.</w:t>
@@ -2619,6 +2668,7 @@
         <w:rPr>
           <w:b/>
           <w:bCs/>
+          <w:color w:val="4472C4" w:themeColor="accent1"/>
           <w:lang w:val="el-GR"/>
         </w:rPr>
       </w:pPr>
@@ -2627,35 +2677,41 @@
       <w:pPr>
         <w:ind w:left="1440" w:hanging="1080"/>
         <w:rPr>
-          <w:lang w:val="el-GR"/>
-        </w:rPr>
-      </w:pPr>
-      <w:r>
-        <w:rPr>
+          <w:color w:val="4472C4" w:themeColor="accent1"/>
+          <w:lang w:val="el-GR"/>
+        </w:rPr>
+      </w:pPr>
+      <w:r>
+        <w:rPr>
+          <w:color w:val="4472C4" w:themeColor="accent1"/>
           <w:lang w:val="el-GR"/>
         </w:rPr>
         <w:t>5</w:t>
       </w:r>
       <w:r>
         <w:rPr>
+          <w:color w:val="4472C4" w:themeColor="accent1"/>
           <w:lang w:val="el-GR"/>
         </w:rPr>
         <w:t>.α.1</w:t>
       </w:r>
       <w:r>
         <w:rPr>
+          <w:color w:val="4472C4" w:themeColor="accent1"/>
           <w:lang w:val="el-GR"/>
         </w:rPr>
         <w:t>.</w:t>
       </w:r>
       <w:r>
         <w:rPr>
+          <w:color w:val="4472C4" w:themeColor="accent1"/>
           <w:lang w:val="el-GR"/>
         </w:rPr>
         <w:tab/>
       </w:r>
       <w:r>
         <w:rPr>
+          <w:color w:val="4472C4" w:themeColor="accent1"/>
           <w:lang w:val="el-GR"/>
         </w:rPr>
         <w:t>Κατά την αποθήκευση της τρέχουσας ανακοίνωσης, ο χρήστης επιλέγει να αναρτήσει την ανακοίνωση στο επιλεγμένο κοινό.</w:t>
@@ -2664,6 +2720,7 @@
     <w:p>
       <w:pPr>
         <w:rPr>
+          <w:color w:val="4472C4" w:themeColor="accent1"/>
           <w:lang w:val="el-GR"/>
         </w:rPr>
       </w:pPr>
@@ -2675,13 +2732,15 @@
         <w:rPr>
           <w:b/>
           <w:bCs/>
-          <w:lang w:val="el-GR"/>
-        </w:rPr>
-      </w:pPr>
-      <w:r>
-        <w:rPr>
-          <w:b/>
-          <w:bCs/>
+          <w:color w:val="4472C4" w:themeColor="accent1"/>
+          <w:lang w:val="el-GR"/>
+        </w:rPr>
+      </w:pPr>
+      <w:r>
+        <w:rPr>
+          <w:b/>
+          <w:bCs/>
+          <w:color w:val="4472C4" w:themeColor="accent1"/>
           <w:lang w:val="el-GR"/>
         </w:rPr>
         <w:t>2</w:t>
@@ -2690,6 +2749,7 @@
         <w:rPr>
           <w:b/>
           <w:bCs/>
+          <w:color w:val="4472C4" w:themeColor="accent1"/>
           <w:vertAlign w:val="superscript"/>
           <w:lang w:val="el-GR"/>
         </w:rPr>
@@ -2699,6 +2759,7 @@
         <w:rPr>
           <w:b/>
           <w:bCs/>
+          <w:color w:val="4472C4" w:themeColor="accent1"/>
           <w:lang w:val="el-GR"/>
         </w:rPr>
         <w:t xml:space="preserve"> Εναλλακτική Ροή Σεναρίου: Ο υπάλληλος επιθυμεί να επεξεργαστεί μία ανακοίνωση</w:t>
@@ -2707,6 +2768,7 @@
         <w:rPr>
           <w:b/>
           <w:bCs/>
+          <w:color w:val="4472C4" w:themeColor="accent1"/>
           <w:lang w:val="el-GR"/>
         </w:rPr>
         <w:t>, η οποία δεν υπάρχει, οπότε την συντάσσει</w:t>
@@ -2715,6 +2777,7 @@
         <w:rPr>
           <w:b/>
           <w:bCs/>
+          <w:color w:val="4472C4" w:themeColor="accent1"/>
           <w:lang w:val="el-GR"/>
         </w:rPr>
         <w:t>.</w:t>
@@ -2727,6 +2790,7 @@
         <w:rPr>
           <w:b/>
           <w:bCs/>
+          <w:color w:val="4472C4" w:themeColor="accent1"/>
           <w:lang w:val="el-GR"/>
         </w:rPr>
       </w:pPr>
@@ -2735,35 +2799,41 @@
       <w:pPr>
         <w:ind w:left="1440" w:hanging="1080"/>
         <w:rPr>
-          <w:lang w:val="el-GR"/>
-        </w:rPr>
-      </w:pPr>
-      <w:r>
-        <w:rPr>
+          <w:color w:val="4472C4" w:themeColor="accent1"/>
+          <w:lang w:val="el-GR"/>
+        </w:rPr>
+      </w:pPr>
+      <w:r>
+        <w:rPr>
+          <w:color w:val="4472C4" w:themeColor="accent1"/>
           <w:lang w:val="el-GR"/>
         </w:rPr>
         <w:t>3</w:t>
       </w:r>
       <w:r>
         <w:rPr>
+          <w:color w:val="4472C4" w:themeColor="accent1"/>
           <w:lang w:val="el-GR"/>
         </w:rPr>
         <w:t>.α.</w:t>
       </w:r>
       <w:r>
         <w:rPr>
+          <w:color w:val="4472C4" w:themeColor="accent1"/>
           <w:lang w:val="el-GR"/>
         </w:rPr>
         <w:t>1</w:t>
       </w:r>
       <w:r>
         <w:rPr>
+          <w:color w:val="4472C4" w:themeColor="accent1"/>
           <w:lang w:val="el-GR"/>
         </w:rPr>
         <w:t>.</w:t>
       </w:r>
       <w:r>
         <w:rPr>
+          <w:color w:val="4472C4" w:themeColor="accent1"/>
           <w:lang w:val="el-GR"/>
         </w:rPr>
         <w:tab/>
@@ -2771,6 +2841,7 @@
       </w:r>
       <w:r>
         <w:rPr>
+          <w:color w:val="4472C4" w:themeColor="accent1"/>
           <w:lang w:val="el-GR"/>
         </w:rPr>
         <w:t>.</w:t>
@@ -2780,35 +2851,41 @@
       <w:pPr>
         <w:ind w:left="1440" w:hanging="1080"/>
         <w:rPr>
-          <w:lang w:val="el-GR"/>
-        </w:rPr>
-      </w:pPr>
-      <w:r>
-        <w:rPr>
+          <w:color w:val="4472C4" w:themeColor="accent1"/>
+          <w:lang w:val="el-GR"/>
+        </w:rPr>
+      </w:pPr>
+      <w:r>
+        <w:rPr>
+          <w:color w:val="4472C4" w:themeColor="accent1"/>
           <w:lang w:val="el-GR"/>
         </w:rPr>
         <w:t>3</w:t>
       </w:r>
       <w:r>
         <w:rPr>
+          <w:color w:val="4472C4" w:themeColor="accent1"/>
           <w:lang w:val="el-GR"/>
         </w:rPr>
         <w:t>.α.</w:t>
       </w:r>
       <w:r>
         <w:rPr>
+          <w:color w:val="4472C4" w:themeColor="accent1"/>
           <w:lang w:val="el-GR"/>
         </w:rPr>
         <w:t>2</w:t>
       </w:r>
       <w:r>
         <w:rPr>
+          <w:color w:val="4472C4" w:themeColor="accent1"/>
           <w:lang w:val="el-GR"/>
         </w:rPr>
         <w:t>.</w:t>
       </w:r>
       <w:r>
         <w:rPr>
+          <w:color w:val="4472C4" w:themeColor="accent1"/>
           <w:lang w:val="el-GR"/>
         </w:rPr>
         <w:tab/>
@@ -2819,47 +2896,55 @@
       <w:pPr>
         <w:ind w:left="1440" w:hanging="1080"/>
         <w:rPr>
-          <w:lang w:val="el-GR"/>
-        </w:rPr>
-      </w:pPr>
-      <w:r>
-        <w:rPr>
+          <w:color w:val="4472C4" w:themeColor="accent1"/>
+          <w:lang w:val="el-GR"/>
+        </w:rPr>
+      </w:pPr>
+      <w:r>
+        <w:rPr>
+          <w:color w:val="4472C4" w:themeColor="accent1"/>
           <w:lang w:val="el-GR"/>
         </w:rPr>
         <w:t>3</w:t>
       </w:r>
       <w:r>
         <w:rPr>
+          <w:color w:val="4472C4" w:themeColor="accent1"/>
           <w:lang w:val="el-GR"/>
         </w:rPr>
         <w:t>.α.</w:t>
       </w:r>
       <w:r>
         <w:rPr>
+          <w:color w:val="4472C4" w:themeColor="accent1"/>
           <w:lang w:val="el-GR"/>
         </w:rPr>
         <w:t>3</w:t>
       </w:r>
       <w:r>
         <w:rPr>
+          <w:color w:val="4472C4" w:themeColor="accent1"/>
           <w:lang w:val="el-GR"/>
         </w:rPr>
         <w:t>.</w:t>
       </w:r>
       <w:r>
         <w:rPr>
+          <w:color w:val="4472C4" w:themeColor="accent1"/>
           <w:lang w:val="el-GR"/>
         </w:rPr>
         <w:tab/>
       </w:r>
       <w:r>
         <w:rPr>
+          <w:color w:val="4472C4" w:themeColor="accent1"/>
           <w:lang w:val="el-GR"/>
         </w:rPr>
         <w:t>Ε</w:t>
       </w:r>
       <w:r>
         <w:rPr>
+          <w:color w:val="4472C4" w:themeColor="accent1"/>
           <w:lang w:val="el-GR"/>
         </w:rPr>
         <w:t>μφανίζονται οι δυνατότητες μορφοποίησης της νέας ανακοίνωσης, τόσο οι προ εγκατεστημένες όσο και οι δυνατότητες που έχει προσθέσει ο χρήστης.</w:t>
@@ -2869,35 +2954,41 @@
       <w:pPr>
         <w:ind w:left="1440" w:hanging="1080"/>
         <w:rPr>
-          <w:lang w:val="el-GR"/>
-        </w:rPr>
-      </w:pPr>
-      <w:r>
-        <w:rPr>
+          <w:color w:val="4472C4" w:themeColor="accent1"/>
+          <w:lang w:val="el-GR"/>
+        </w:rPr>
+      </w:pPr>
+      <w:r>
+        <w:rPr>
+          <w:color w:val="4472C4" w:themeColor="accent1"/>
           <w:lang w:val="el-GR"/>
         </w:rPr>
         <w:t>3</w:t>
       </w:r>
       <w:r>
         <w:rPr>
+          <w:color w:val="4472C4" w:themeColor="accent1"/>
           <w:lang w:val="el-GR"/>
         </w:rPr>
         <w:t>.α.</w:t>
       </w:r>
       <w:r>
         <w:rPr>
+          <w:color w:val="4472C4" w:themeColor="accent1"/>
           <w:lang w:val="el-GR"/>
         </w:rPr>
         <w:t>4</w:t>
       </w:r>
       <w:r>
         <w:rPr>
+          <w:color w:val="4472C4" w:themeColor="accent1"/>
           <w:lang w:val="el-GR"/>
         </w:rPr>
         <w:t>.</w:t>
       </w:r>
       <w:r>
         <w:rPr>
+          <w:color w:val="4472C4" w:themeColor="accent1"/>
           <w:lang w:val="el-GR"/>
         </w:rPr>
         <w:tab/>
@@ -2908,86 +2999,86 @@
       <w:pPr>
         <w:ind w:left="1440" w:hanging="1080"/>
         <w:rPr>
-          <w:lang w:val="el-GR"/>
-        </w:rPr>
-      </w:pPr>
-      <w:r>
-        <w:rPr>
+          <w:color w:val="4472C4" w:themeColor="accent1"/>
+          <w:lang w:val="el-GR"/>
+        </w:rPr>
+      </w:pPr>
+      <w:r>
+        <w:rPr>
+          <w:color w:val="4472C4" w:themeColor="accent1"/>
           <w:lang w:val="el-GR"/>
         </w:rPr>
         <w:t>3</w:t>
       </w:r>
       <w:r>
         <w:rPr>
+          <w:color w:val="4472C4" w:themeColor="accent1"/>
           <w:lang w:val="el-GR"/>
         </w:rPr>
         <w:t>.α.</w:t>
       </w:r>
       <w:r>
         <w:rPr>
+          <w:color w:val="4472C4" w:themeColor="accent1"/>
           <w:lang w:val="el-GR"/>
         </w:rPr>
         <w:t>5</w:t>
       </w:r>
       <w:r>
         <w:rPr>
+          <w:color w:val="4472C4" w:themeColor="accent1"/>
           <w:lang w:val="el-GR"/>
         </w:rPr>
         <w:t>.</w:t>
       </w:r>
       <w:r>
         <w:rPr>
+          <w:color w:val="4472C4" w:themeColor="accent1"/>
           <w:lang w:val="el-GR"/>
         </w:rPr>
         <w:tab/>
-        <w:t>Με την ολοκλήρωση</w:t>
-      </w:r>
-      <w:r>
-        <w:rPr>
-          <w:lang w:val="el-GR"/>
-        </w:rPr>
-        <w:t xml:space="preserve"> </w:t>
-      </w:r>
-      <w:r>
-        <w:rPr>
-          <w:lang w:val="el-GR"/>
-        </w:rPr>
-        <w:t>της ανακοίνωσης, ο χρήστης επιλέγει αν θα αποθηκεύσει την νέα ανακοίνωση.</w:t>
+        <w:t>Με την ολοκλήρωση της ανακοίνωσης, ο χρήστης επιλέγει αν θα αποθηκεύσει την νέα ανακοίνωση.</w:t>
       </w:r>
     </w:p>
     <w:p>
       <w:pPr>
         <w:ind w:left="1440" w:hanging="1080"/>
         <w:rPr>
-          <w:lang w:val="el-GR"/>
-        </w:rPr>
-      </w:pPr>
-      <w:r>
-        <w:rPr>
+          <w:color w:val="4472C4" w:themeColor="accent1"/>
+          <w:lang w:val="el-GR"/>
+        </w:rPr>
+      </w:pPr>
+      <w:r>
+        <w:rPr>
+          <w:color w:val="4472C4" w:themeColor="accent1"/>
           <w:lang w:val="el-GR"/>
         </w:rPr>
         <w:t>3</w:t>
       </w:r>
       <w:r>
         <w:rPr>
+          <w:color w:val="4472C4" w:themeColor="accent1"/>
           <w:lang w:val="el-GR"/>
         </w:rPr>
         <w:t>.α.</w:t>
       </w:r>
       <w:r>
         <w:rPr>
+          <w:color w:val="4472C4" w:themeColor="accent1"/>
           <w:lang w:val="el-GR"/>
         </w:rPr>
         <w:t>6</w:t>
       </w:r>
       <w:r>
         <w:rPr>
+          <w:color w:val="4472C4" w:themeColor="accent1"/>
           <w:lang w:val="el-GR"/>
         </w:rPr>
         <w:t>.</w:t>
       </w:r>
       <w:r>
         <w:rPr>
+          <w:color w:val="4472C4" w:themeColor="accent1"/>
           <w:lang w:val="el-GR"/>
         </w:rPr>
         <w:tab/>
@@ -2998,6 +3089,7 @@
       <w:pPr>
         <w:ind w:left="1440" w:hanging="1080"/>
         <w:rPr>
+          <w:color w:val="4472C4" w:themeColor="accent1"/>
           <w:lang w:val="el-GR"/>
         </w:rPr>
       </w:pPr>
@@ -3007,6 +3099,7 @@
         <w:ind w:left="360"/>
         <w:jc w:val="both"/>
         <w:rPr>
+          <w:color w:val="4472C4" w:themeColor="accent1"/>
           <w:lang w:val="el-GR"/>
         </w:rPr>
       </w:pPr>
@@ -3018,13 +3111,15 @@
         <w:rPr>
           <w:b/>
           <w:bCs/>
-          <w:lang w:val="el-GR"/>
-        </w:rPr>
-      </w:pPr>
-      <w:r>
-        <w:rPr>
-          <w:b/>
-          <w:bCs/>
+          <w:color w:val="4472C4" w:themeColor="accent1"/>
+          <w:lang w:val="el-GR"/>
+        </w:rPr>
+      </w:pPr>
+      <w:r>
+        <w:rPr>
+          <w:b/>
+          <w:bCs/>
+          <w:color w:val="4472C4" w:themeColor="accent1"/>
           <w:lang w:val="el-GR"/>
         </w:rPr>
         <w:lastRenderedPageBreak/>
@@ -3034,6 +3129,7 @@
         <w:rPr>
           <w:b/>
           <w:bCs/>
+          <w:color w:val="4472C4" w:themeColor="accent1"/>
           <w:vertAlign w:val="superscript"/>
           <w:lang w:val="el-GR"/>
         </w:rPr>
@@ -3043,6 +3139,7 @@
         <w:rPr>
           <w:b/>
           <w:bCs/>
+          <w:color w:val="4472C4" w:themeColor="accent1"/>
           <w:lang w:val="el-GR"/>
         </w:rPr>
         <w:t xml:space="preserve"> Εναλλακτική Ροή Σεναρίου: Ο υπάλληλος επιθυμεί να </w:t>
@@ -3051,6 +3148,7 @@
         <w:rPr>
           <w:b/>
           <w:bCs/>
+          <w:color w:val="4472C4" w:themeColor="accent1"/>
           <w:lang w:val="el-GR"/>
         </w:rPr>
         <w:t>διαγράψει</w:t>
@@ -3059,6 +3157,7 @@
         <w:rPr>
           <w:b/>
           <w:bCs/>
+          <w:color w:val="4472C4" w:themeColor="accent1"/>
           <w:lang w:val="el-GR"/>
         </w:rPr>
         <w:t xml:space="preserve"> μία υπάρχουσα ανακοίνωση.</w:t>
@@ -3071,6 +3170,7 @@
         <w:rPr>
           <w:b/>
           <w:bCs/>
+          <w:color w:val="4472C4" w:themeColor="accent1"/>
           <w:lang w:val="el-GR"/>
         </w:rPr>
       </w:pPr>
@@ -3079,156 +3179,165 @@
       <w:pPr>
         <w:ind w:left="1440" w:hanging="1080"/>
         <w:rPr>
-          <w:lang w:val="el-GR"/>
-        </w:rPr>
-      </w:pPr>
-      <w:r>
-        <w:rPr>
+          <w:color w:val="4472C4" w:themeColor="accent1"/>
+          <w:lang w:val="el-GR"/>
+        </w:rPr>
+      </w:pPr>
+      <w:r>
+        <w:rPr>
+          <w:color w:val="4472C4" w:themeColor="accent1"/>
           <w:lang w:val="el-GR"/>
         </w:rPr>
         <w:t>3</w:t>
       </w:r>
       <w:r>
         <w:rPr>
+          <w:color w:val="4472C4" w:themeColor="accent1"/>
           <w:lang w:val="el-GR"/>
         </w:rPr>
         <w:t>.</w:t>
       </w:r>
       <w:r>
         <w:rPr>
+          <w:color w:val="4472C4" w:themeColor="accent1"/>
           <w:lang w:val="el-GR"/>
         </w:rPr>
         <w:t>β</w:t>
       </w:r>
       <w:r>
         <w:rPr>
-          <w:lang w:val="el-GR"/>
-        </w:rPr>
-        <w:t>.1</w:t>
-      </w:r>
-      <w:r>
-        <w:rPr>
+          <w:color w:val="4472C4" w:themeColor="accent1"/>
+          <w:lang w:val="el-GR"/>
+        </w:rPr>
+        <w:t>.1.</w:t>
+      </w:r>
+      <w:r>
+        <w:rPr>
+          <w:color w:val="4472C4" w:themeColor="accent1"/>
+          <w:lang w:val="el-GR"/>
+        </w:rPr>
+        <w:tab/>
+        <w:t>Ο υπάλληλος επιλέγει να διαγράψει μία υπάρχουσα ανακοίνωση.</w:t>
+      </w:r>
+    </w:p>
+    <w:p>
+      <w:pPr>
+        <w:ind w:left="1440" w:hanging="1080"/>
+        <w:rPr>
+          <w:color w:val="4472C4" w:themeColor="accent1"/>
+          <w:lang w:val="el-GR"/>
+        </w:rPr>
+      </w:pPr>
+      <w:r>
+        <w:rPr>
+          <w:color w:val="4472C4" w:themeColor="accent1"/>
+          <w:lang w:val="el-GR"/>
+        </w:rPr>
+        <w:t>3</w:t>
+      </w:r>
+      <w:r>
+        <w:rPr>
+          <w:color w:val="4472C4" w:themeColor="accent1"/>
           <w:lang w:val="el-GR"/>
         </w:rPr>
         <w:t>.</w:t>
       </w:r>
       <w:r>
         <w:rPr>
+          <w:color w:val="4472C4" w:themeColor="accent1"/>
+          <w:lang w:val="el-GR"/>
+        </w:rPr>
+        <w:t>β</w:t>
+      </w:r>
+      <w:r>
+        <w:rPr>
+          <w:color w:val="4472C4" w:themeColor="accent1"/>
+          <w:lang w:val="el-GR"/>
+        </w:rPr>
+        <w:t>.2.</w:t>
+      </w:r>
+      <w:r>
+        <w:rPr>
+          <w:color w:val="4472C4" w:themeColor="accent1"/>
           <w:lang w:val="el-GR"/>
         </w:rPr>
         <w:tab/>
       </w:r>
       <w:r>
         <w:rPr>
-          <w:lang w:val="el-GR"/>
-        </w:rPr>
-        <w:t>Ο υπάλληλος επιλέγει να διαγράψει μία υπάρχουσα ανακοίνωση</w:t>
-      </w:r>
-      <w:r>
-        <w:rPr>
+          <w:color w:val="4472C4" w:themeColor="accent1"/>
+          <w:lang w:val="el-GR"/>
+        </w:rPr>
+        <w:t>Αν η ανακοίνωση δεν έχει αναρτηθεί, ο χρήστης μπορεί να την διαγράψει από το σύστημα, μετά από την επιβεβαίωση της επιλογής του.</w:t>
+      </w:r>
+    </w:p>
+    <w:p>
+      <w:pPr>
+        <w:ind w:left="1440" w:hanging="1080"/>
+        <w:rPr>
+          <w:color w:val="4472C4" w:themeColor="accent1"/>
+          <w:lang w:val="el-GR"/>
+        </w:rPr>
+      </w:pPr>
+      <w:r>
+        <w:rPr>
+          <w:color w:val="4472C4" w:themeColor="accent1"/>
+          <w:lang w:val="el-GR"/>
+        </w:rPr>
+        <w:t>3</w:t>
+      </w:r>
+      <w:r>
+        <w:rPr>
+          <w:color w:val="4472C4" w:themeColor="accent1"/>
           <w:lang w:val="el-GR"/>
         </w:rPr>
         <w:t>.</w:t>
       </w:r>
-    </w:p>
-    <w:p>
-      <w:pPr>
-        <w:ind w:left="1440" w:hanging="1080"/>
-        <w:rPr>
-          <w:lang w:val="el-GR"/>
-        </w:rPr>
-      </w:pPr>
-      <w:r>
-        <w:t>3</w:t>
-      </w:r>
-      <w:r>
-        <w:rPr>
-          <w:lang w:val="el-GR"/>
-        </w:rPr>
-        <w:t>.</w:t>
-      </w:r>
-      <w:r>
-        <w:rPr>
+      <w:r>
+        <w:rPr>
+          <w:color w:val="4472C4" w:themeColor="accent1"/>
           <w:lang w:val="el-GR"/>
         </w:rPr>
         <w:t>β</w:t>
       </w:r>
       <w:r>
         <w:rPr>
-          <w:lang w:val="el-GR"/>
-        </w:rPr>
-        <w:t>.2.</w:t>
-      </w:r>
-      <w:r>
-        <w:rPr>
+          <w:color w:val="4472C4" w:themeColor="accent1"/>
+          <w:lang w:val="el-GR"/>
+        </w:rPr>
+        <w:t>.3.</w:t>
+      </w:r>
+      <w:r>
+        <w:rPr>
+          <w:color w:val="4472C4" w:themeColor="accent1"/>
           <w:lang w:val="el-GR"/>
         </w:rPr>
         <w:tab/>
       </w:r>
       <w:r>
         <w:rPr>
-          <w:lang w:val="el-GR"/>
-        </w:rPr>
-        <w:t>Αν η ανακοίνωση δεν έχει αναρτηθεί, ο χρήστης μπορεί να την διαγράψει από το σύστημα, μετά από την επιβεβαίωση της επιλογής του.</w:t>
-      </w:r>
-    </w:p>
-    <w:p>
-      <w:pPr>
-        <w:ind w:left="1440" w:hanging="1080"/>
-        <w:rPr>
-          <w:lang w:val="el-GR"/>
-        </w:rPr>
-      </w:pPr>
-      <w:r>
-        <w:rPr>
-          <w:lang w:val="el-GR"/>
-        </w:rPr>
-        <w:t>3</w:t>
-      </w:r>
-      <w:r>
-        <w:rPr>
-          <w:lang w:val="el-GR"/>
-        </w:rPr>
-        <w:t>.</w:t>
-      </w:r>
-      <w:r>
-        <w:rPr>
-          <w:lang w:val="el-GR"/>
-        </w:rPr>
-        <w:t>β</w:t>
-      </w:r>
-      <w:r>
-        <w:rPr>
-          <w:lang w:val="el-GR"/>
-        </w:rPr>
-        <w:t>.3.</w:t>
-      </w:r>
-      <w:r>
-        <w:rPr>
-          <w:lang w:val="el-GR"/>
-        </w:rPr>
-        <w:tab/>
-      </w:r>
-      <w:r>
-        <w:rPr>
+          <w:color w:val="4472C4" w:themeColor="accent1"/>
           <w:lang w:val="el-GR"/>
         </w:rPr>
         <w:t xml:space="preserve">Αν η ανακοίνωση έχει ήδη αναρτηθεί, </w:t>
       </w:r>
       <w:r>
         <w:rPr>
+          <w:color w:val="4472C4" w:themeColor="accent1"/>
           <w:lang w:val="el-GR"/>
         </w:rPr>
         <w:t xml:space="preserve">ο χρήστης ενημερώνεται ότι </w:t>
       </w:r>
       <w:r>
         <w:rPr>
+          <w:color w:val="4472C4" w:themeColor="accent1"/>
           <w:lang w:val="el-GR"/>
         </w:rPr>
         <w:t>η διαγραφή της δεν είναι δυνατή.</w:t>
       </w:r>
       <w:r>
         <w:rPr>
+          <w:color w:val="4472C4" w:themeColor="accent1"/>
           <w:lang w:val="el-GR"/>
         </w:rPr>
         <w:t xml:space="preserve"> </w:t>
@@ -3805,13 +3914,15 @@
         <w:rPr>
           <w:b/>
           <w:bCs/>
-          <w:lang w:val="el-GR"/>
-        </w:rPr>
-      </w:pPr>
-      <w:r>
-        <w:rPr>
-          <w:b/>
-          <w:bCs/>
+          <w:color w:val="4472C4" w:themeColor="accent1"/>
+          <w:lang w:val="el-GR"/>
+        </w:rPr>
+      </w:pPr>
+      <w:r>
+        <w:rPr>
+          <w:b/>
+          <w:bCs/>
+          <w:color w:val="4472C4" w:themeColor="accent1"/>
           <w:lang w:val="el-GR"/>
         </w:rPr>
         <w:t>1</w:t>
@@ -3820,6 +3931,7 @@
         <w:rPr>
           <w:b/>
           <w:bCs/>
+          <w:color w:val="4472C4" w:themeColor="accent1"/>
           <w:vertAlign w:val="superscript"/>
           <w:lang w:val="el-GR"/>
         </w:rPr>
@@ -3829,6 +3941,7 @@
         <w:rPr>
           <w:b/>
           <w:bCs/>
+          <w:color w:val="4472C4" w:themeColor="accent1"/>
           <w:lang w:val="el-GR"/>
         </w:rPr>
         <w:t xml:space="preserve"> Εναλλακτική Ροή Σεναρίου: Ο υπάλληλος του τμήματος τεχνικής υποστήριξης επιθυμεί να χειριστεί απομακρυσμένα έναν διαφορετικό υπολογιστή της εταιρίας</w:t>
@@ -3837,6 +3950,7 @@
         <w:rPr>
           <w:b/>
           <w:bCs/>
+          <w:color w:val="4472C4" w:themeColor="accent1"/>
           <w:lang w:val="el-GR"/>
         </w:rPr>
         <w:t xml:space="preserve">, με δυνατότητα αποστολής αρχείων ή/και </w:t>
@@ -3845,6 +3959,7 @@
         <w:rPr>
           <w:b/>
           <w:bCs/>
+          <w:color w:val="4472C4" w:themeColor="accent1"/>
           <w:lang w:val="el-GR"/>
         </w:rPr>
         <w:t>συνομιλίας</w:t>
@@ -3853,6 +3968,7 @@
         <w:rPr>
           <w:b/>
           <w:bCs/>
+          <w:color w:val="4472C4" w:themeColor="accent1"/>
           <w:lang w:val="el-GR"/>
         </w:rPr>
         <w:t>.</w:t>
@@ -3865,6 +3981,7 @@
         <w:rPr>
           <w:b/>
           <w:bCs/>
+          <w:color w:val="4472C4" w:themeColor="accent1"/>
           <w:lang w:val="el-GR"/>
         </w:rPr>
       </w:pPr>
@@ -3876,6 +3993,7 @@
         <w:rPr>
           <w:b/>
           <w:bCs/>
+          <w:color w:val="4472C4" w:themeColor="accent1"/>
           <w:lang w:val="el-GR"/>
         </w:rPr>
       </w:pPr>
@@ -3884,101 +4002,56 @@
       <w:pPr>
         <w:ind w:left="765" w:hanging="765"/>
         <w:rPr>
-          <w:lang w:val="el-GR"/>
-        </w:rPr>
-      </w:pPr>
-      <w:r>
-        <w:rPr>
+          <w:color w:val="4472C4" w:themeColor="accent1"/>
+          <w:lang w:val="el-GR"/>
+        </w:rPr>
+      </w:pPr>
+      <w:r>
+        <w:rPr>
+          <w:color w:val="4472C4" w:themeColor="accent1"/>
           <w:lang w:val="el-GR"/>
         </w:rPr>
         <w:t>2</w:t>
       </w:r>
       <w:r>
         <w:rPr>
+          <w:color w:val="4472C4" w:themeColor="accent1"/>
           <w:lang w:val="el-GR"/>
         </w:rPr>
         <w:t>.</w:t>
       </w:r>
       <w:r>
         <w:rPr>
+          <w:color w:val="4472C4" w:themeColor="accent1"/>
           <w:lang w:val="el-GR"/>
         </w:rPr>
         <w:t>α</w:t>
       </w:r>
       <w:r>
         <w:rPr>
+          <w:color w:val="4472C4" w:themeColor="accent1"/>
           <w:lang w:val="el-GR"/>
         </w:rPr>
         <w:t>.1.</w:t>
       </w:r>
       <w:r>
         <w:rPr>
+          <w:color w:val="4472C4" w:themeColor="accent1"/>
           <w:lang w:val="el-GR"/>
         </w:rPr>
         <w:tab/>
-      </w:r>
-      <w:r>
-        <w:rPr>
-          <w:lang w:val="el-GR"/>
-        </w:rPr>
-        <w:t>Παράλληλα</w:t>
-      </w:r>
-      <w:r>
-        <w:rPr>
-          <w:lang w:val="el-GR"/>
-        </w:rPr>
-        <w:t xml:space="preserve"> με τον απομακρυσμένο έλεγχο</w:t>
-      </w:r>
-      <w:r>
-        <w:rPr>
-          <w:lang w:val="el-GR"/>
-        </w:rPr>
-        <w:t xml:space="preserve">, ο υπάλληλος </w:t>
-      </w:r>
-      <w:r>
-        <w:rPr>
-          <w:lang w:val="el-GR"/>
-        </w:rPr>
-        <w:t>επιλέγει</w:t>
-      </w:r>
-      <w:r>
-        <w:rPr>
-          <w:lang w:val="el-GR"/>
-        </w:rPr>
-        <w:t xml:space="preserve"> να </w:t>
-      </w:r>
-      <w:r>
-        <w:rPr>
-          <w:lang w:val="el-GR"/>
-        </w:rPr>
-        <w:t>καλέσει τον χρήστη του</w:t>
-      </w:r>
-      <w:r>
-        <w:rPr>
-          <w:lang w:val="el-GR"/>
-        </w:rPr>
-        <w:t xml:space="preserve"> απομακρυσμένο</w:t>
-      </w:r>
-      <w:r>
-        <w:rPr>
-          <w:lang w:val="el-GR"/>
-        </w:rPr>
-        <w:t>υ</w:t>
-      </w:r>
-      <w:r>
-        <w:rPr>
-          <w:lang w:val="el-GR"/>
-        </w:rPr>
-        <w:t xml:space="preserve"> υπολογιστή</w:t>
-      </w:r>
-      <w:r>
-        <w:rPr>
+        <w:t>Παράλληλα με τον απομακρυσμένο έλεγχο, ο υπάλληλος επιλέγει να καλέσει τον χρήστη του απομακρυσμένου υπολογιστή</w:t>
+      </w:r>
+      <w:r>
+        <w:rPr>
+          <w:color w:val="4472C4" w:themeColor="accent1"/>
           <w:lang w:val="el-GR"/>
         </w:rPr>
         <w:t xml:space="preserve"> ή/και να στείλει αρχεία στον απομακρυσμένο υπολογιστή</w:t>
       </w:r>
       <w:r>
         <w:rPr>
+          <w:color w:val="4472C4" w:themeColor="accent1"/>
           <w:lang w:val="el-GR"/>
         </w:rPr>
         <w:t>.</w:t>
@@ -3987,6 +4060,7 @@
     <w:p>
       <w:pPr>
         <w:rPr>
+          <w:color w:val="4472C4" w:themeColor="accent1"/>
           <w:lang w:val="el-GR"/>
         </w:rPr>
       </w:pPr>
@@ -3998,13 +4072,15 @@
         <w:rPr>
           <w:b/>
           <w:bCs/>
-          <w:lang w:val="el-GR"/>
-        </w:rPr>
-      </w:pPr>
-      <w:r>
-        <w:rPr>
-          <w:b/>
-          <w:bCs/>
+          <w:color w:val="4472C4" w:themeColor="accent1"/>
+          <w:lang w:val="el-GR"/>
+        </w:rPr>
+      </w:pPr>
+      <w:r>
+        <w:rPr>
+          <w:b/>
+          <w:bCs/>
+          <w:color w:val="4472C4" w:themeColor="accent1"/>
           <w:lang w:val="el-GR"/>
         </w:rPr>
         <w:t>2</w:t>
@@ -4013,6 +4089,7 @@
         <w:rPr>
           <w:b/>
           <w:bCs/>
+          <w:color w:val="4472C4" w:themeColor="accent1"/>
           <w:vertAlign w:val="superscript"/>
           <w:lang w:val="el-GR"/>
         </w:rPr>
@@ -4022,6 +4099,7 @@
         <w:rPr>
           <w:b/>
           <w:bCs/>
+          <w:color w:val="4472C4" w:themeColor="accent1"/>
           <w:lang w:val="el-GR"/>
         </w:rPr>
         <w:t xml:space="preserve"> Εναλλακτική Ροή Σεναρίου</w:t>
@@ -4030,33 +4108,10 @@
         <w:rPr>
           <w:b/>
           <w:bCs/>
-          <w:lang w:val="el-GR"/>
-        </w:rPr>
-        <w:t xml:space="preserve">: Ο υπάλληλος του τμήματος τεχνικής υποστήριξης επιθυμεί να </w:t>
-      </w:r>
-      <w:r>
-        <w:rPr>
-          <w:b/>
-          <w:bCs/>
-          <w:lang w:val="el-GR"/>
-        </w:rPr>
-        <w:t>ελέγξει το λογισμικό που χρησιμοποιούν οι υπολογιστές</w:t>
-      </w:r>
-      <w:r>
-        <w:rPr>
-          <w:b/>
-          <w:bCs/>
-          <w:lang w:val="el-GR"/>
-        </w:rPr>
-        <w:t xml:space="preserve"> της εταιρίας</w:t>
-      </w:r>
-      <w:r>
-        <w:rPr>
-          <w:b/>
-          <w:bCs/>
-          <w:lang w:val="el-GR"/>
-        </w:rPr>
-        <w:t>.</w:t>
+          <w:color w:val="4472C4" w:themeColor="accent1"/>
+          <w:lang w:val="el-GR"/>
+        </w:rPr>
+        <w:t>: Ο υπάλληλος του τμήματος τεχνικής υποστήριξης επιθυμεί να ελέγξει το λογισμικό που χρησιμοποιούν οι υπολογιστές της εταιρίας.</w:t>
       </w:r>
     </w:p>
     <w:p>
@@ -4064,6 +4119,7 @@
         <w:pStyle w:val="a3"/>
         <w:jc w:val="center"/>
         <w:rPr>
+          <w:color w:val="4472C4" w:themeColor="accent1"/>
           <w:lang w:val="el-GR"/>
         </w:rPr>
       </w:pPr>
@@ -4073,6 +4129,7 @@
         <w:pStyle w:val="a3"/>
         <w:jc w:val="center"/>
         <w:rPr>
+          <w:color w:val="4472C4" w:themeColor="accent1"/>
           <w:lang w:val="el-GR"/>
         </w:rPr>
       </w:pPr>
@@ -4082,35 +4139,41 @@
         <w:spacing w:line="256" w:lineRule="auto"/>
         <w:ind w:left="1440" w:hanging="1080"/>
         <w:rPr>
-          <w:lang w:val="el-GR"/>
-        </w:rPr>
-      </w:pPr>
-      <w:r>
-        <w:rPr>
+          <w:color w:val="4472C4" w:themeColor="accent1"/>
+          <w:lang w:val="el-GR"/>
+        </w:rPr>
+      </w:pPr>
+      <w:r>
+        <w:rPr>
+          <w:color w:val="4472C4" w:themeColor="accent1"/>
           <w:lang w:val="el-GR"/>
         </w:rPr>
         <w:t>1</w:t>
       </w:r>
       <w:r>
         <w:rPr>
+          <w:color w:val="4472C4" w:themeColor="accent1"/>
           <w:lang w:val="el-GR"/>
         </w:rPr>
         <w:t>.α.1.</w:t>
       </w:r>
       <w:r>
         <w:rPr>
+          <w:color w:val="4472C4" w:themeColor="accent1"/>
           <w:lang w:val="el-GR"/>
         </w:rPr>
         <w:tab/>
       </w:r>
       <w:r>
         <w:rPr>
+          <w:color w:val="4472C4" w:themeColor="accent1"/>
           <w:lang w:val="el-GR"/>
         </w:rPr>
         <w:t>Ο</w:t>
       </w:r>
       <w:r>
         <w:rPr>
+          <w:color w:val="4472C4" w:themeColor="accent1"/>
           <w:lang w:val="el-GR"/>
         </w:rPr>
         <w:t xml:space="preserve"> υπάλληλος του τμήματος τεχνικής υποστήριξης επιλέγει να ελέγξει το λογισμικό που χρησιμοποιούν οι υπολογιστές των τμημάτων της επιχείρησης. </w:t>
@@ -4121,35 +4184,41 @@
         <w:spacing w:line="256" w:lineRule="auto"/>
         <w:ind w:left="360"/>
         <w:rPr>
-          <w:lang w:val="el-GR"/>
-        </w:rPr>
-      </w:pPr>
-      <w:r>
-        <w:rPr>
+          <w:color w:val="4472C4" w:themeColor="accent1"/>
+          <w:lang w:val="el-GR"/>
+        </w:rPr>
+      </w:pPr>
+      <w:r>
+        <w:rPr>
+          <w:color w:val="4472C4" w:themeColor="accent1"/>
           <w:lang w:val="el-GR"/>
         </w:rPr>
         <w:t>1</w:t>
       </w:r>
       <w:r>
         <w:rPr>
+          <w:color w:val="4472C4" w:themeColor="accent1"/>
           <w:lang w:val="el-GR"/>
         </w:rPr>
         <w:t>.α.2.</w:t>
       </w:r>
       <w:r>
         <w:rPr>
+          <w:color w:val="4472C4" w:themeColor="accent1"/>
           <w:lang w:val="el-GR"/>
         </w:rPr>
         <w:tab/>
       </w:r>
       <w:r>
         <w:rPr>
+          <w:color w:val="4472C4" w:themeColor="accent1"/>
           <w:lang w:val="el-GR"/>
         </w:rPr>
         <w:t>Ε</w:t>
       </w:r>
       <w:r>
         <w:rPr>
+          <w:color w:val="4472C4" w:themeColor="accent1"/>
           <w:lang w:val="el-GR"/>
         </w:rPr>
         <w:t>μφανίζονται οι πληροφορίες για το λογισμικό που χρησιμοποιείται.</w:t>
@@ -4160,35 +4229,41 @@
         <w:spacing w:line="256" w:lineRule="auto"/>
         <w:ind w:left="1440" w:hanging="1080"/>
         <w:rPr>
-          <w:lang w:val="el-GR"/>
-        </w:rPr>
-      </w:pPr>
-      <w:r>
-        <w:rPr>
+          <w:color w:val="4472C4" w:themeColor="accent1"/>
+          <w:lang w:val="el-GR"/>
+        </w:rPr>
+      </w:pPr>
+      <w:r>
+        <w:rPr>
+          <w:color w:val="4472C4" w:themeColor="accent1"/>
           <w:lang w:val="el-GR"/>
         </w:rPr>
         <w:t>1</w:t>
       </w:r>
       <w:r>
         <w:rPr>
+          <w:color w:val="4472C4" w:themeColor="accent1"/>
           <w:lang w:val="el-GR"/>
         </w:rPr>
         <w:t>.α.3.</w:t>
       </w:r>
       <w:r>
         <w:rPr>
+          <w:color w:val="4472C4" w:themeColor="accent1"/>
           <w:lang w:val="el-GR"/>
         </w:rPr>
         <w:tab/>
       </w:r>
       <w:r>
         <w:rPr>
+          <w:color w:val="4472C4" w:themeColor="accent1"/>
           <w:lang w:val="el-GR"/>
         </w:rPr>
         <w:t>Ε</w:t>
       </w:r>
       <w:r>
         <w:rPr>
+          <w:color w:val="4472C4" w:themeColor="accent1"/>
           <w:lang w:val="el-GR"/>
         </w:rPr>
         <w:t>μφανίζονται παράλληλα και τα κατάλληλα γραφήματα και στατιστικές μετρήσεις, που περιγράφουν τις πληροφορίες που εμφανίστηκαν.</w:t>
@@ -4197,6 +4272,7 @@
     <w:p>
       <w:pPr>
         <w:rPr>
+          <w:color w:val="4472C4" w:themeColor="accent1"/>
           <w:lang w:val="el-GR"/>
         </w:rPr>
       </w:pPr>
@@ -4207,13 +4283,15 @@
         <w:rPr>
           <w:b/>
           <w:bCs/>
-          <w:lang w:val="el-GR"/>
-        </w:rPr>
-      </w:pPr>
-      <w:r>
-        <w:rPr>
-          <w:b/>
-          <w:bCs/>
+          <w:color w:val="4472C4" w:themeColor="accent1"/>
+          <w:lang w:val="el-GR"/>
+        </w:rPr>
+      </w:pPr>
+      <w:r>
+        <w:rPr>
+          <w:b/>
+          <w:bCs/>
+          <w:color w:val="4472C4" w:themeColor="accent1"/>
           <w:lang w:val="el-GR"/>
         </w:rPr>
         <w:t>2</w:t>
@@ -4222,6 +4300,7 @@
         <w:rPr>
           <w:b/>
           <w:bCs/>
+          <w:color w:val="4472C4" w:themeColor="accent1"/>
           <w:vertAlign w:val="superscript"/>
           <w:lang w:val="el-GR"/>
         </w:rPr>
@@ -4231,30 +4310,16 @@
         <w:rPr>
           <w:b/>
           <w:bCs/>
-          <w:lang w:val="el-GR"/>
-        </w:rPr>
-        <w:t xml:space="preserve"> Εναλλακτική Ροή Σεναρίου: Ο υπάλληλος του τμήματος τεχνικής υποστήριξης επιθυμεί </w:t>
-      </w:r>
-      <w:r>
-        <w:rPr>
-          <w:b/>
-          <w:bCs/>
-          <w:lang w:val="el-GR"/>
-        </w:rPr>
-        <w:t xml:space="preserve">να </w:t>
-      </w:r>
-      <w:r>
-        <w:rPr>
-          <w:b/>
-          <w:bCs/>
-          <w:lang w:val="el-GR"/>
-        </w:rPr>
-        <w:t xml:space="preserve">ελέγξει </w:t>
-      </w:r>
-      <w:r>
-        <w:rPr>
-          <w:b/>
-          <w:bCs/>
+          <w:color w:val="4472C4" w:themeColor="accent1"/>
+          <w:lang w:val="el-GR"/>
+        </w:rPr>
+        <w:t xml:space="preserve"> Εναλλακτική Ροή Σεναρίου: Ο υπάλληλος του τμήματος τεχνικής υποστήριξης επιθυμεί να ελέγξει </w:t>
+      </w:r>
+      <w:r>
+        <w:rPr>
+          <w:b/>
+          <w:bCs/>
+          <w:color w:val="4472C4" w:themeColor="accent1"/>
           <w:lang w:val="el-GR"/>
         </w:rPr>
         <w:t>τους υπολογιστικούς πόρους</w:t>
@@ -4263,17 +4328,10 @@
         <w:rPr>
           <w:b/>
           <w:bCs/>
-          <w:lang w:val="el-GR"/>
-        </w:rPr>
-        <w:t xml:space="preserve"> που χρησιμοποιούν οι υπολογιστές</w:t>
-      </w:r>
-      <w:r>
-        <w:rPr>
-          <w:b/>
-          <w:bCs/>
-          <w:lang w:val="el-GR"/>
-        </w:rPr>
-        <w:t xml:space="preserve"> της εταιρίας</w:t>
+          <w:color w:val="4472C4" w:themeColor="accent1"/>
+          <w:lang w:val="el-GR"/>
+        </w:rPr>
+        <w:t xml:space="preserve"> που χρησιμοποιούν οι υπολογιστές της εταιρίας</w:t>
       </w:r>
     </w:p>
     <w:p>
@@ -4282,6 +4340,7 @@
         <w:rPr>
           <w:b/>
           <w:bCs/>
+          <w:color w:val="4472C4" w:themeColor="accent1"/>
           <w:lang w:val="el-GR"/>
         </w:rPr>
       </w:pPr>
@@ -4290,47 +4349,55 @@
       <w:pPr>
         <w:ind w:left="1440" w:hanging="1080"/>
         <w:rPr>
-          <w:lang w:val="el-GR"/>
-        </w:rPr>
-      </w:pPr>
-      <w:r>
-        <w:rPr>
+          <w:color w:val="4472C4" w:themeColor="accent1"/>
+          <w:lang w:val="el-GR"/>
+        </w:rPr>
+      </w:pPr>
+      <w:r>
+        <w:rPr>
+          <w:color w:val="4472C4" w:themeColor="accent1"/>
           <w:lang w:val="el-GR"/>
         </w:rPr>
         <w:t>1</w:t>
       </w:r>
       <w:r>
         <w:rPr>
+          <w:color w:val="4472C4" w:themeColor="accent1"/>
           <w:lang w:val="el-GR"/>
         </w:rPr>
         <w:t>.</w:t>
       </w:r>
       <w:r>
         <w:rPr>
+          <w:color w:val="4472C4" w:themeColor="accent1"/>
           <w:lang w:val="el-GR"/>
         </w:rPr>
         <w:t>β</w:t>
       </w:r>
       <w:r>
         <w:rPr>
+          <w:color w:val="4472C4" w:themeColor="accent1"/>
           <w:lang w:val="el-GR"/>
         </w:rPr>
         <w:t>.1.</w:t>
       </w:r>
       <w:r>
         <w:rPr>
+          <w:color w:val="4472C4" w:themeColor="accent1"/>
           <w:lang w:val="el-GR"/>
         </w:rPr>
         <w:tab/>
       </w:r>
       <w:r>
         <w:rPr>
+          <w:color w:val="4472C4" w:themeColor="accent1"/>
           <w:lang w:val="el-GR"/>
         </w:rPr>
         <w:t>Ο</w:t>
       </w:r>
       <w:r>
         <w:rPr>
+          <w:color w:val="4472C4" w:themeColor="accent1"/>
           <w:lang w:val="el-GR"/>
         </w:rPr>
         <w:t xml:space="preserve"> υπάλληλος του τμήματος τεχνικής υποστήριξης επιλέγει να ελέγξει τους υπολογιστικούς πόρους που χρησιμοποιούν οι υπολογιστές των τμημάτων της επιχείρησης. </w:t>
@@ -4341,47 +4408,55 @@
         <w:spacing w:line="254" w:lineRule="auto"/>
         <w:ind w:left="1440" w:hanging="1080"/>
         <w:rPr>
-          <w:lang w:val="el-GR"/>
-        </w:rPr>
-      </w:pPr>
-      <w:r>
-        <w:rPr>
+          <w:color w:val="4472C4" w:themeColor="accent1"/>
+          <w:lang w:val="el-GR"/>
+        </w:rPr>
+      </w:pPr>
+      <w:r>
+        <w:rPr>
+          <w:color w:val="4472C4" w:themeColor="accent1"/>
           <w:lang w:val="el-GR"/>
         </w:rPr>
         <w:t>1</w:t>
       </w:r>
       <w:r>
         <w:rPr>
+          <w:color w:val="4472C4" w:themeColor="accent1"/>
           <w:lang w:val="el-GR"/>
         </w:rPr>
         <w:t>.</w:t>
       </w:r>
       <w:r>
         <w:rPr>
+          <w:color w:val="4472C4" w:themeColor="accent1"/>
           <w:lang w:val="el-GR"/>
         </w:rPr>
         <w:t>β</w:t>
       </w:r>
       <w:r>
         <w:rPr>
+          <w:color w:val="4472C4" w:themeColor="accent1"/>
           <w:lang w:val="el-GR"/>
         </w:rPr>
         <w:t>.2.</w:t>
       </w:r>
       <w:r>
         <w:rPr>
+          <w:color w:val="4472C4" w:themeColor="accent1"/>
           <w:lang w:val="el-GR"/>
         </w:rPr>
         <w:tab/>
       </w:r>
       <w:r>
         <w:rPr>
+          <w:color w:val="4472C4" w:themeColor="accent1"/>
           <w:lang w:val="el-GR"/>
         </w:rPr>
         <w:t>Ε</w:t>
       </w:r>
       <w:r>
         <w:rPr>
+          <w:color w:val="4472C4" w:themeColor="accent1"/>
           <w:lang w:val="el-GR"/>
         </w:rPr>
         <w:t>μφανίζονται οι πληροφορίες για την χρήση των υπολογιστικών πόρων που χρησιμοποιείται.</w:t>
@@ -4392,47 +4467,55 @@
         <w:spacing w:line="254" w:lineRule="auto"/>
         <w:ind w:left="1440" w:hanging="1080"/>
         <w:rPr>
-          <w:lang w:val="el-GR"/>
-        </w:rPr>
-      </w:pPr>
-      <w:r>
-        <w:rPr>
+          <w:color w:val="4472C4" w:themeColor="accent1"/>
+          <w:lang w:val="el-GR"/>
+        </w:rPr>
+      </w:pPr>
+      <w:r>
+        <w:rPr>
+          <w:color w:val="4472C4" w:themeColor="accent1"/>
           <w:lang w:val="el-GR"/>
         </w:rPr>
         <w:t>1</w:t>
       </w:r>
       <w:r>
         <w:rPr>
+          <w:color w:val="4472C4" w:themeColor="accent1"/>
           <w:lang w:val="el-GR"/>
         </w:rPr>
         <w:t>.</w:t>
       </w:r>
       <w:r>
         <w:rPr>
+          <w:color w:val="4472C4" w:themeColor="accent1"/>
           <w:lang w:val="el-GR"/>
         </w:rPr>
         <w:t>β</w:t>
       </w:r>
       <w:r>
         <w:rPr>
+          <w:color w:val="4472C4" w:themeColor="accent1"/>
           <w:lang w:val="el-GR"/>
         </w:rPr>
         <w:t>.3.</w:t>
       </w:r>
       <w:r>
         <w:rPr>
+          <w:color w:val="4472C4" w:themeColor="accent1"/>
           <w:lang w:val="el-GR"/>
         </w:rPr>
         <w:tab/>
       </w:r>
       <w:r>
         <w:rPr>
+          <w:color w:val="4472C4" w:themeColor="accent1"/>
           <w:lang w:val="el-GR"/>
         </w:rPr>
         <w:t>Ε</w:t>
       </w:r>
       <w:r>
         <w:rPr>
+          <w:color w:val="4472C4" w:themeColor="accent1"/>
           <w:lang w:val="el-GR"/>
         </w:rPr>
         <w:t>μφανίζονται παράλληλα και τα κατάλληλα γραφήματα και στατιστικές μετρήσεις, που περιγράφουν τις πληροφορίες που εμφανίστηκαν.</w:t>
@@ -6479,7 +6562,7 @@
 </file>
 
 <file path=customXml/itemProps1.xml><?xml version="1.0" encoding="utf-8"?>
-<ds:datastoreItem xmlns:ds="http://schemas.openxmlformats.org/officeDocument/2006/customXml" ds:itemID="{209010BE-74CD-4C18-A487-96B6BE8D91FE}">
+<ds:datastoreItem xmlns:ds="http://schemas.openxmlformats.org/officeDocument/2006/customXml" ds:itemID="{52AD5016-21F5-40FE-B068-0CB39D92479C}">
   <ds:schemaRefs>
     <ds:schemaRef ds:uri="http://schemas.openxmlformats.org/officeDocument/2006/bibliography"/>
   </ds:schemaRefs>

</xml_diff>